<commit_message>
Work on Math Plan.
</commit_message>
<xml_diff>
--- a/docs/Math Plan Logic.docx
+++ b/docs/Math Plan Logic.docx
@@ -1030,6 +1030,136 @@
     </w:p>
     <w:p>
       <w:pPr>
+        <w:spacing w:after="0"/>
+        <w:rPr>
+          <w:b/>
+          <w:bCs/>
+          <w:sz w:val="20"/>
+          <w:szCs w:val="20"/>
+        </w:rPr>
+      </w:pPr>
+    </w:p>
+    <w:p>
+      <w:pPr>
+        <w:spacing w:after="0"/>
+        <w:rPr>
+          <w:b/>
+          <w:bCs/>
+          <w:sz w:val="20"/>
+          <w:szCs w:val="20"/>
+        </w:rPr>
+      </w:pPr>
+    </w:p>
+    <w:p>
+      <w:pPr>
+        <w:spacing w:after="0"/>
+        <w:rPr>
+          <w:b/>
+          <w:bCs/>
+          <w:sz w:val="20"/>
+          <w:szCs w:val="20"/>
+        </w:rPr>
+      </w:pPr>
+      <w:r>
+        <w:rPr>
+          <w:b/>
+          <w:bCs/>
+          <w:sz w:val="20"/>
+          <w:szCs w:val="20"/>
+        </w:rPr>
+        <w:t>Placement Results Notes</w:t>
+      </w:r>
+    </w:p>
+    <w:p>
+      <w:pPr>
+        <w:spacing w:after="0"/>
+        <w:rPr>
+          <w:sz w:val="20"/>
+          <w:szCs w:val="20"/>
+        </w:rPr>
+      </w:pPr>
+      <w:r>
+        <w:rPr>
+          <w:sz w:val="20"/>
+          <w:szCs w:val="20"/>
+        </w:rPr>
+        <w:t>In "mpe_credit":</w:t>
+      </w:r>
+    </w:p>
+    <w:p>
+      <w:pPr>
+        <w:pStyle w:val="ListParagraph"/>
+        <w:numPr>
+          <w:ilvl w:val="0"/>
+          <w:numId w:val="4"/>
+        </w:numPr>
+        <w:spacing w:after="0"/>
+        <w:rPr>
+          <w:sz w:val="20"/>
+          <w:szCs w:val="20"/>
+        </w:rPr>
+      </w:pPr>
+      <w:r>
+        <w:rPr>
+          <w:sz w:val="20"/>
+          <w:szCs w:val="20"/>
+        </w:rPr>
+        <w:t>if course is "M 100C", that represents placing into MATH 117 on the Placement Tool or ELM Exam.</w:t>
+      </w:r>
+    </w:p>
+    <w:p>
+      <w:pPr>
+        <w:pStyle w:val="ListParagraph"/>
+        <w:numPr>
+          <w:ilvl w:val="0"/>
+          <w:numId w:val="4"/>
+        </w:numPr>
+        <w:spacing w:after="0"/>
+        <w:rPr>
+          <w:sz w:val="20"/>
+          <w:szCs w:val="20"/>
+        </w:rPr>
+      </w:pPr>
+      <w:r>
+        <w:rPr>
+          <w:sz w:val="20"/>
+          <w:szCs w:val="20"/>
+        </w:rPr>
+        <w:t>if course is "M 100M", that represents completing the ELM Unit 3 proctored exam (this was used to place students into MATH 101 or 105 at one point - we no longer offer a proctored Unit 3 exam)</w:t>
+      </w:r>
+    </w:p>
+    <w:p>
+      <w:pPr>
+        <w:pStyle w:val="ListParagraph"/>
+        <w:numPr>
+          <w:ilvl w:val="0"/>
+          <w:numId w:val="4"/>
+        </w:numPr>
+        <w:spacing w:after="0"/>
+        <w:rPr>
+          <w:sz w:val="20"/>
+          <w:szCs w:val="20"/>
+        </w:rPr>
+      </w:pPr>
+      <w:r>
+        <w:rPr>
+          <w:sz w:val="20"/>
+          <w:szCs w:val="20"/>
+        </w:rPr>
+        <w:t>if course is "M 100T", that represents completing the Unit 3 Review in the ELM tutorial - this has been recently used to allow access to MATH 116.</w:t>
+      </w:r>
+    </w:p>
+    <w:p>
+      <w:pPr>
+        <w:spacing w:after="0"/>
+        <w:rPr>
+          <w:sz w:val="20"/>
+          <w:szCs w:val="20"/>
+        </w:rPr>
+      </w:pPr>
+    </w:p>
+    <w:p>
+      <w:pPr>
         <w:rPr>
           <w:sz w:val="20"/>
           <w:szCs w:val="20"/>
@@ -1078,6 +1208,13 @@
         </w:rPr>
         <w:t>If all are "Any AUCC", our result is "Any AUCC" and we're done.</w:t>
       </w:r>
+      <w:r>
+        <w:rPr>
+          <w:sz w:val="20"/>
+          <w:szCs w:val="20"/>
+        </w:rPr>
+        <w:br/>
+      </w:r>
     </w:p>
     <w:p>
       <w:pPr>
@@ -1096,7 +1233,28 @@
           <w:sz w:val="20"/>
           <w:szCs w:val="20"/>
         </w:rPr>
-        <w:t>Determine the Calculus requirement</w:t>
+        <w:t>Determine the</w:t>
+      </w:r>
+      <w:r>
+        <w:rPr>
+          <w:sz w:val="20"/>
+          <w:szCs w:val="20"/>
+        </w:rPr>
+        <w:t xml:space="preserve"> </w:t>
+      </w:r>
+      <w:r>
+        <w:rPr>
+          <w:sz w:val="20"/>
+          <w:szCs w:val="20"/>
+        </w:rPr>
+        <w:t>C</w:t>
+      </w:r>
+      <w:r>
+        <w:rPr>
+          <w:sz w:val="20"/>
+          <w:szCs w:val="20"/>
+        </w:rPr>
+        <w:t>alculus requirement</w:t>
       </w:r>
     </w:p>
     <w:p>
@@ -1116,14 +1274,70 @@
           <w:sz w:val="20"/>
           <w:szCs w:val="20"/>
         </w:rPr>
-        <w:t xml:space="preserve">Group requirements into {60, 56/60, 55, 55/60, 41, </w:t>
-      </w:r>
-      <w:r>
-        <w:rPr>
-          <w:sz w:val="20"/>
-          <w:szCs w:val="20"/>
-        </w:rPr>
-        <w:t>41/55, and 41/55/60}</w:t>
+        <w:t xml:space="preserve">Group requirements into {60, </w:t>
+      </w:r>
+      <w:r>
+        <w:rPr>
+          <w:sz w:val="20"/>
+          <w:szCs w:val="20"/>
+        </w:rPr>
+        <w:t xml:space="preserve">56, </w:t>
+      </w:r>
+      <w:r>
+        <w:rPr>
+          <w:sz w:val="20"/>
+          <w:szCs w:val="20"/>
+        </w:rPr>
+        <w:t xml:space="preserve">56/60, 55, 55/60, 41, </w:t>
+      </w:r>
+      <w:r>
+        <w:rPr>
+          <w:sz w:val="20"/>
+          <w:szCs w:val="20"/>
+        </w:rPr>
+        <w:t>41/55</w:t>
+      </w:r>
+      <w:r>
+        <w:rPr>
+          <w:sz w:val="20"/>
+          <w:szCs w:val="20"/>
+        </w:rPr>
+        <w:t>, 41/55/60</w:t>
+      </w:r>
+      <w:r>
+        <w:rPr>
+          <w:sz w:val="20"/>
+          <w:szCs w:val="20"/>
+        </w:rPr>
+        <w:t xml:space="preserve">, </w:t>
+      </w:r>
+      <w:r>
+        <w:rPr>
+          <w:sz w:val="20"/>
+          <w:szCs w:val="20"/>
+        </w:rPr>
+        <w:t>41/55/</w:t>
+      </w:r>
+      <w:r>
+        <w:rPr>
+          <w:sz w:val="20"/>
+          <w:szCs w:val="20"/>
+        </w:rPr>
+        <w:t>56/</w:t>
+      </w:r>
+      <w:r>
+        <w:rPr>
+          <w:sz w:val="20"/>
+          <w:szCs w:val="20"/>
+        </w:rPr>
+        <w:t>60</w:t>
+      </w:r>
+      <w:r>
+        <w:rPr>
+          <w:sz w:val="20"/>
+          <w:szCs w:val="20"/>
+        </w:rPr>
+        <w:t>}</w:t>
       </w:r>
     </w:p>
     <w:p>
@@ -1205,21 +1419,751 @@
           <w:sz w:val="20"/>
           <w:szCs w:val="20"/>
         </w:rPr>
-        <w:t xml:space="preserve">Scan all where </w:t>
-      </w:r>
-      <w:r>
-        <w:rPr>
-          <w:sz w:val="20"/>
-          <w:szCs w:val="20"/>
-        </w:rPr>
-        <w:t xml:space="preserve">requirement </w:t>
-      </w:r>
-      <w:r>
-        <w:rPr>
-          <w:sz w:val="20"/>
-          <w:szCs w:val="20"/>
-        </w:rPr>
-        <w:t>appears in a "3 credits of" list, mark those as "elective".</w:t>
+        <w:t>Determine the "named calculus requirement"</w:t>
+      </w:r>
+      <w:r>
+        <w:rPr>
+          <w:sz w:val="20"/>
+          <w:szCs w:val="20"/>
+        </w:rPr>
+        <w:t xml:space="preserve"> </w:t>
+      </w:r>
+      <w:r>
+        <w:rPr>
+          <w:b/>
+          <w:bCs/>
+          <w:sz w:val="20"/>
+          <w:szCs w:val="20"/>
+        </w:rPr>
+        <w:t>NC</w:t>
+      </w:r>
+      <w:r>
+        <w:rPr>
+          <w:sz w:val="20"/>
+          <w:szCs w:val="20"/>
+        </w:rPr>
+        <w:t xml:space="preserve"> as follows</w:t>
+      </w:r>
+    </w:p>
+    <w:p>
+      <w:pPr>
+        <w:pStyle w:val="ListParagraph"/>
+        <w:numPr>
+          <w:ilvl w:val="2"/>
+          <w:numId w:val="3"/>
+        </w:numPr>
+        <w:rPr>
+          <w:sz w:val="20"/>
+          <w:szCs w:val="20"/>
+        </w:rPr>
+      </w:pPr>
+      <w:bookmarkStart w:id="0" w:name="_Hlk203545024"/>
+      <w:r>
+        <w:rPr>
+          <w:sz w:val="20"/>
+          <w:szCs w:val="20"/>
+        </w:rPr>
+        <w:t xml:space="preserve">If </w:t>
+      </w:r>
+      <w:r>
+        <w:rPr>
+          <w:b/>
+          <w:bCs/>
+          <w:sz w:val="20"/>
+          <w:szCs w:val="20"/>
+        </w:rPr>
+        <w:t>60</w:t>
+      </w:r>
+      <w:r>
+        <w:rPr>
+          <w:sz w:val="20"/>
+          <w:szCs w:val="20"/>
+        </w:rPr>
+        <w:t xml:space="preserve"> </w:t>
+      </w:r>
+      <w:r>
+        <w:rPr>
+          <w:sz w:val="20"/>
+          <w:szCs w:val="20"/>
+        </w:rPr>
+        <w:t xml:space="preserve">is </w:t>
+      </w:r>
+      <w:r>
+        <w:rPr>
+          <w:sz w:val="20"/>
+          <w:szCs w:val="20"/>
+        </w:rPr>
+        <w:t xml:space="preserve">named, </w:t>
+      </w:r>
+      <w:r>
+        <w:rPr>
+          <w:sz w:val="20"/>
+          <w:szCs w:val="20"/>
+        </w:rPr>
+        <w:t xml:space="preserve">then </w:t>
+      </w:r>
+      <w:r>
+        <w:rPr>
+          <w:b/>
+          <w:bCs/>
+          <w:sz w:val="20"/>
+          <w:szCs w:val="20"/>
+        </w:rPr>
+        <w:t>NC = 60</w:t>
+      </w:r>
+      <w:bookmarkEnd w:id="0"/>
+    </w:p>
+    <w:p>
+      <w:pPr>
+        <w:pStyle w:val="ListParagraph"/>
+        <w:numPr>
+          <w:ilvl w:val="2"/>
+          <w:numId w:val="3"/>
+        </w:numPr>
+        <w:rPr>
+          <w:sz w:val="20"/>
+          <w:szCs w:val="20"/>
+        </w:rPr>
+      </w:pPr>
+      <w:r>
+        <w:rPr>
+          <w:sz w:val="20"/>
+          <w:szCs w:val="20"/>
+        </w:rPr>
+        <w:t xml:space="preserve">If </w:t>
+      </w:r>
+      <w:r>
+        <w:rPr>
+          <w:b/>
+          <w:bCs/>
+          <w:sz w:val="20"/>
+          <w:szCs w:val="20"/>
+        </w:rPr>
+        <w:t>56</w:t>
+      </w:r>
+      <w:r>
+        <w:rPr>
+          <w:sz w:val="20"/>
+          <w:szCs w:val="20"/>
+        </w:rPr>
+        <w:t xml:space="preserve"> is named, then</w:t>
+      </w:r>
+    </w:p>
+    <w:p>
+      <w:pPr>
+        <w:pStyle w:val="ListParagraph"/>
+        <w:numPr>
+          <w:ilvl w:val="3"/>
+          <w:numId w:val="3"/>
+        </w:numPr>
+        <w:rPr>
+          <w:sz w:val="20"/>
+          <w:szCs w:val="20"/>
+        </w:rPr>
+      </w:pPr>
+      <w:r>
+        <w:rPr>
+          <w:sz w:val="20"/>
+          <w:szCs w:val="20"/>
+        </w:rPr>
+        <w:t xml:space="preserve">If </w:t>
+      </w:r>
+      <w:r>
+        <w:rPr>
+          <w:b/>
+          <w:bCs/>
+          <w:sz w:val="20"/>
+          <w:szCs w:val="20"/>
+        </w:rPr>
+        <w:t>55</w:t>
+      </w:r>
+      <w:r>
+        <w:rPr>
+          <w:sz w:val="20"/>
+          <w:szCs w:val="20"/>
+        </w:rPr>
+        <w:t xml:space="preserve"> or </w:t>
+      </w:r>
+      <w:r>
+        <w:rPr>
+          <w:b/>
+          <w:bCs/>
+          <w:sz w:val="20"/>
+          <w:szCs w:val="20"/>
+        </w:rPr>
+        <w:t>55/60</w:t>
+      </w:r>
+      <w:r>
+        <w:rPr>
+          <w:sz w:val="20"/>
+          <w:szCs w:val="20"/>
+        </w:rPr>
+        <w:t xml:space="preserve"> is named, then </w:t>
+      </w:r>
+      <w:r>
+        <w:rPr>
+          <w:b/>
+          <w:bCs/>
+          <w:sz w:val="20"/>
+          <w:szCs w:val="20"/>
+        </w:rPr>
+        <w:t>NC = 60</w:t>
+      </w:r>
+    </w:p>
+    <w:p>
+      <w:pPr>
+        <w:pStyle w:val="ListParagraph"/>
+        <w:numPr>
+          <w:ilvl w:val="3"/>
+          <w:numId w:val="3"/>
+        </w:numPr>
+        <w:rPr>
+          <w:sz w:val="20"/>
+          <w:szCs w:val="20"/>
+        </w:rPr>
+      </w:pPr>
+      <w:r>
+        <w:rPr>
+          <w:sz w:val="20"/>
+          <w:szCs w:val="20"/>
+        </w:rPr>
+        <w:t xml:space="preserve">Else </w:t>
+      </w:r>
+      <w:r>
+        <w:rPr>
+          <w:b/>
+          <w:bCs/>
+          <w:sz w:val="20"/>
+          <w:szCs w:val="20"/>
+        </w:rPr>
+        <w:t>NC = 56</w:t>
+      </w:r>
+    </w:p>
+    <w:p>
+      <w:pPr>
+        <w:pStyle w:val="ListParagraph"/>
+        <w:numPr>
+          <w:ilvl w:val="2"/>
+          <w:numId w:val="3"/>
+        </w:numPr>
+        <w:rPr>
+          <w:sz w:val="20"/>
+          <w:szCs w:val="20"/>
+        </w:rPr>
+      </w:pPr>
+      <w:r>
+        <w:rPr>
+          <w:sz w:val="20"/>
+          <w:szCs w:val="20"/>
+        </w:rPr>
+        <w:t xml:space="preserve">Else if </w:t>
+      </w:r>
+      <w:r>
+        <w:rPr>
+          <w:b/>
+          <w:bCs/>
+          <w:sz w:val="20"/>
+          <w:szCs w:val="20"/>
+        </w:rPr>
+        <w:t>56/</w:t>
+      </w:r>
+      <w:r>
+        <w:rPr>
+          <w:b/>
+          <w:bCs/>
+          <w:sz w:val="20"/>
+          <w:szCs w:val="20"/>
+        </w:rPr>
+        <w:t>60</w:t>
+      </w:r>
+      <w:r>
+        <w:rPr>
+          <w:sz w:val="20"/>
+          <w:szCs w:val="20"/>
+        </w:rPr>
+        <w:t xml:space="preserve"> is named, then</w:t>
+      </w:r>
+    </w:p>
+    <w:p>
+      <w:pPr>
+        <w:pStyle w:val="ListParagraph"/>
+        <w:numPr>
+          <w:ilvl w:val="3"/>
+          <w:numId w:val="3"/>
+        </w:numPr>
+        <w:rPr>
+          <w:sz w:val="20"/>
+          <w:szCs w:val="20"/>
+        </w:rPr>
+      </w:pPr>
+      <w:r>
+        <w:rPr>
+          <w:sz w:val="20"/>
+          <w:szCs w:val="20"/>
+        </w:rPr>
+        <w:t xml:space="preserve">If </w:t>
+      </w:r>
+      <w:r>
+        <w:rPr>
+          <w:b/>
+          <w:bCs/>
+          <w:sz w:val="20"/>
+          <w:szCs w:val="20"/>
+        </w:rPr>
+        <w:t>55</w:t>
+      </w:r>
+      <w:r>
+        <w:rPr>
+          <w:sz w:val="20"/>
+          <w:szCs w:val="20"/>
+        </w:rPr>
+        <w:t xml:space="preserve"> </w:t>
+      </w:r>
+      <w:r>
+        <w:rPr>
+          <w:sz w:val="20"/>
+          <w:szCs w:val="20"/>
+        </w:rPr>
+        <w:t xml:space="preserve">or </w:t>
+      </w:r>
+      <w:r>
+        <w:rPr>
+          <w:b/>
+          <w:bCs/>
+          <w:sz w:val="20"/>
+          <w:szCs w:val="20"/>
+        </w:rPr>
+        <w:t>55/60</w:t>
+      </w:r>
+      <w:r>
+        <w:rPr>
+          <w:sz w:val="20"/>
+          <w:szCs w:val="20"/>
+        </w:rPr>
+        <w:t xml:space="preserve"> </w:t>
+      </w:r>
+      <w:r>
+        <w:rPr>
+          <w:sz w:val="20"/>
+          <w:szCs w:val="20"/>
+        </w:rPr>
+        <w:t xml:space="preserve">is named, then </w:t>
+      </w:r>
+      <w:r>
+        <w:rPr>
+          <w:b/>
+          <w:bCs/>
+          <w:sz w:val="20"/>
+          <w:szCs w:val="20"/>
+        </w:rPr>
+        <w:t>NC = 60</w:t>
+      </w:r>
+    </w:p>
+    <w:p>
+      <w:pPr>
+        <w:pStyle w:val="ListParagraph"/>
+        <w:numPr>
+          <w:ilvl w:val="3"/>
+          <w:numId w:val="3"/>
+        </w:numPr>
+        <w:rPr>
+          <w:sz w:val="20"/>
+          <w:szCs w:val="20"/>
+        </w:rPr>
+      </w:pPr>
+      <w:r>
+        <w:rPr>
+          <w:sz w:val="20"/>
+          <w:szCs w:val="20"/>
+        </w:rPr>
+        <w:t xml:space="preserve">Else </w:t>
+      </w:r>
+      <w:r>
+        <w:rPr>
+          <w:b/>
+          <w:bCs/>
+          <w:sz w:val="20"/>
+          <w:szCs w:val="20"/>
+        </w:rPr>
+        <w:t xml:space="preserve">NC = </w:t>
+      </w:r>
+      <w:r>
+        <w:rPr>
+          <w:b/>
+          <w:bCs/>
+          <w:sz w:val="20"/>
+          <w:szCs w:val="20"/>
+        </w:rPr>
+        <w:t>56/</w:t>
+      </w:r>
+      <w:r>
+        <w:rPr>
+          <w:b/>
+          <w:bCs/>
+          <w:sz w:val="20"/>
+          <w:szCs w:val="20"/>
+        </w:rPr>
+        <w:t>60</w:t>
+      </w:r>
+    </w:p>
+    <w:p>
+      <w:pPr>
+        <w:pStyle w:val="ListParagraph"/>
+        <w:numPr>
+          <w:ilvl w:val="2"/>
+          <w:numId w:val="3"/>
+        </w:numPr>
+        <w:rPr>
+          <w:sz w:val="20"/>
+          <w:szCs w:val="20"/>
+        </w:rPr>
+      </w:pPr>
+      <w:r>
+        <w:rPr>
+          <w:sz w:val="20"/>
+          <w:szCs w:val="20"/>
+        </w:rPr>
+        <w:t xml:space="preserve">Else if </w:t>
+      </w:r>
+      <w:r>
+        <w:rPr>
+          <w:b/>
+          <w:bCs/>
+          <w:sz w:val="20"/>
+          <w:szCs w:val="20"/>
+        </w:rPr>
+        <w:t>55</w:t>
+      </w:r>
+      <w:r>
+        <w:rPr>
+          <w:sz w:val="20"/>
+          <w:szCs w:val="20"/>
+        </w:rPr>
+        <w:t xml:space="preserve"> is named, then </w:t>
+      </w:r>
+      <w:r>
+        <w:rPr>
+          <w:b/>
+          <w:bCs/>
+          <w:sz w:val="20"/>
+          <w:szCs w:val="20"/>
+        </w:rPr>
+        <w:t xml:space="preserve">NC = </w:t>
+      </w:r>
+      <w:r>
+        <w:rPr>
+          <w:b/>
+          <w:bCs/>
+          <w:sz w:val="20"/>
+          <w:szCs w:val="20"/>
+        </w:rPr>
+        <w:t>5</w:t>
+      </w:r>
+      <w:r>
+        <w:rPr>
+          <w:b/>
+          <w:bCs/>
+          <w:sz w:val="20"/>
+          <w:szCs w:val="20"/>
+        </w:rPr>
+        <w:t>5</w:t>
+      </w:r>
+    </w:p>
+    <w:p>
+      <w:pPr>
+        <w:pStyle w:val="ListParagraph"/>
+        <w:numPr>
+          <w:ilvl w:val="2"/>
+          <w:numId w:val="3"/>
+        </w:numPr>
+        <w:rPr>
+          <w:sz w:val="20"/>
+          <w:szCs w:val="20"/>
+        </w:rPr>
+      </w:pPr>
+      <w:r>
+        <w:rPr>
+          <w:sz w:val="20"/>
+          <w:szCs w:val="20"/>
+        </w:rPr>
+        <w:t xml:space="preserve">Else if </w:t>
+      </w:r>
+      <w:r>
+        <w:rPr>
+          <w:b/>
+          <w:bCs/>
+          <w:sz w:val="20"/>
+          <w:szCs w:val="20"/>
+        </w:rPr>
+        <w:t>55/60</w:t>
+      </w:r>
+      <w:r>
+        <w:rPr>
+          <w:sz w:val="20"/>
+          <w:szCs w:val="20"/>
+        </w:rPr>
+        <w:t xml:space="preserve"> is named, then </w:t>
+      </w:r>
+      <w:r>
+        <w:rPr>
+          <w:b/>
+          <w:bCs/>
+          <w:sz w:val="20"/>
+          <w:szCs w:val="20"/>
+        </w:rPr>
+        <w:t xml:space="preserve">NC = </w:t>
+      </w:r>
+      <w:r>
+        <w:rPr>
+          <w:b/>
+          <w:bCs/>
+          <w:sz w:val="20"/>
+          <w:szCs w:val="20"/>
+        </w:rPr>
+        <w:t>55/60</w:t>
+      </w:r>
+    </w:p>
+    <w:p>
+      <w:pPr>
+        <w:pStyle w:val="ListParagraph"/>
+        <w:numPr>
+          <w:ilvl w:val="2"/>
+          <w:numId w:val="3"/>
+        </w:numPr>
+        <w:rPr>
+          <w:sz w:val="20"/>
+          <w:szCs w:val="20"/>
+        </w:rPr>
+      </w:pPr>
+      <w:r>
+        <w:rPr>
+          <w:sz w:val="20"/>
+          <w:szCs w:val="20"/>
+        </w:rPr>
+        <w:t xml:space="preserve">Else if </w:t>
+      </w:r>
+      <w:r>
+        <w:rPr>
+          <w:b/>
+          <w:bCs/>
+          <w:sz w:val="20"/>
+          <w:szCs w:val="20"/>
+        </w:rPr>
+        <w:t>41</w:t>
+      </w:r>
+      <w:r>
+        <w:rPr>
+          <w:sz w:val="20"/>
+          <w:szCs w:val="20"/>
+        </w:rPr>
+        <w:t xml:space="preserve"> is named, then </w:t>
+      </w:r>
+      <w:r>
+        <w:rPr>
+          <w:b/>
+          <w:bCs/>
+          <w:sz w:val="20"/>
+          <w:szCs w:val="20"/>
+        </w:rPr>
+        <w:t xml:space="preserve">NC = </w:t>
+      </w:r>
+      <w:r>
+        <w:rPr>
+          <w:b/>
+          <w:bCs/>
+          <w:sz w:val="20"/>
+          <w:szCs w:val="20"/>
+        </w:rPr>
+        <w:t>41</w:t>
+      </w:r>
+    </w:p>
+    <w:p>
+      <w:pPr>
+        <w:pStyle w:val="ListParagraph"/>
+        <w:numPr>
+          <w:ilvl w:val="2"/>
+          <w:numId w:val="3"/>
+        </w:numPr>
+        <w:rPr>
+          <w:sz w:val="20"/>
+          <w:szCs w:val="20"/>
+        </w:rPr>
+      </w:pPr>
+      <w:r>
+        <w:rPr>
+          <w:sz w:val="20"/>
+          <w:szCs w:val="20"/>
+        </w:rPr>
+        <w:t xml:space="preserve">Else if </w:t>
+      </w:r>
+      <w:r>
+        <w:rPr>
+          <w:b/>
+          <w:bCs/>
+          <w:sz w:val="20"/>
+          <w:szCs w:val="20"/>
+        </w:rPr>
+        <w:t>41/55</w:t>
+      </w:r>
+      <w:r>
+        <w:rPr>
+          <w:sz w:val="20"/>
+          <w:szCs w:val="20"/>
+        </w:rPr>
+        <w:t xml:space="preserve"> is named, then </w:t>
+      </w:r>
+      <w:r>
+        <w:rPr>
+          <w:b/>
+          <w:bCs/>
+          <w:sz w:val="20"/>
+          <w:szCs w:val="20"/>
+        </w:rPr>
+        <w:t xml:space="preserve">NC = </w:t>
+      </w:r>
+      <w:r>
+        <w:rPr>
+          <w:b/>
+          <w:bCs/>
+          <w:sz w:val="20"/>
+          <w:szCs w:val="20"/>
+        </w:rPr>
+        <w:t>41/55</w:t>
+      </w:r>
+    </w:p>
+    <w:p>
+      <w:pPr>
+        <w:pStyle w:val="ListParagraph"/>
+        <w:numPr>
+          <w:ilvl w:val="2"/>
+          <w:numId w:val="3"/>
+        </w:numPr>
+        <w:rPr>
+          <w:sz w:val="20"/>
+          <w:szCs w:val="20"/>
+        </w:rPr>
+      </w:pPr>
+      <w:r>
+        <w:rPr>
+          <w:sz w:val="20"/>
+          <w:szCs w:val="20"/>
+        </w:rPr>
+        <w:t xml:space="preserve">Else if </w:t>
+      </w:r>
+      <w:r>
+        <w:rPr>
+          <w:b/>
+          <w:bCs/>
+          <w:sz w:val="20"/>
+          <w:szCs w:val="20"/>
+        </w:rPr>
+        <w:t>41/55/60</w:t>
+      </w:r>
+      <w:r>
+        <w:rPr>
+          <w:sz w:val="20"/>
+          <w:szCs w:val="20"/>
+        </w:rPr>
+        <w:t xml:space="preserve"> is named, then </w:t>
+      </w:r>
+      <w:r>
+        <w:rPr>
+          <w:b/>
+          <w:bCs/>
+          <w:sz w:val="20"/>
+          <w:szCs w:val="20"/>
+        </w:rPr>
+        <w:t xml:space="preserve">NC = </w:t>
+      </w:r>
+      <w:r>
+        <w:rPr>
+          <w:b/>
+          <w:bCs/>
+          <w:sz w:val="20"/>
+          <w:szCs w:val="20"/>
+        </w:rPr>
+        <w:t>41/55/60</w:t>
+      </w:r>
+    </w:p>
+    <w:p>
+      <w:pPr>
+        <w:pStyle w:val="ListParagraph"/>
+        <w:numPr>
+          <w:ilvl w:val="2"/>
+          <w:numId w:val="3"/>
+        </w:numPr>
+        <w:rPr>
+          <w:sz w:val="20"/>
+          <w:szCs w:val="20"/>
+        </w:rPr>
+      </w:pPr>
+      <w:r>
+        <w:rPr>
+          <w:sz w:val="20"/>
+          <w:szCs w:val="20"/>
+        </w:rPr>
+        <w:t xml:space="preserve">Else </w:t>
+      </w:r>
+      <w:r>
+        <w:rPr>
+          <w:b/>
+          <w:bCs/>
+          <w:sz w:val="20"/>
+          <w:szCs w:val="20"/>
+        </w:rPr>
+        <w:t xml:space="preserve">NC = </w:t>
+      </w:r>
+      <w:r>
+        <w:rPr>
+          <w:b/>
+          <w:bCs/>
+          <w:sz w:val="20"/>
+          <w:szCs w:val="20"/>
+        </w:rPr>
+        <w:t>NONE</w:t>
+      </w:r>
+      <w:r>
+        <w:rPr>
+          <w:b/>
+          <w:bCs/>
+          <w:sz w:val="20"/>
+          <w:szCs w:val="20"/>
+        </w:rPr>
+        <w:br/>
+      </w:r>
+    </w:p>
+    <w:p>
+      <w:pPr>
+        <w:pStyle w:val="ListParagraph"/>
+        <w:numPr>
+          <w:ilvl w:val="0"/>
+          <w:numId w:val="3"/>
+        </w:numPr>
+        <w:rPr>
+          <w:sz w:val="20"/>
+          <w:szCs w:val="20"/>
+        </w:rPr>
+      </w:pPr>
+      <w:r>
+        <w:rPr>
+          <w:sz w:val="20"/>
+          <w:szCs w:val="20"/>
+        </w:rPr>
+        <w:t xml:space="preserve">Determine the </w:t>
+      </w:r>
+      <w:r>
+        <w:rPr>
+          <w:sz w:val="20"/>
+          <w:szCs w:val="20"/>
+        </w:rPr>
+        <w:t>P</w:t>
+      </w:r>
+      <w:r>
+        <w:rPr>
+          <w:sz w:val="20"/>
+          <w:szCs w:val="20"/>
+        </w:rPr>
+        <w:t>recalculus requirement:</w:t>
       </w:r>
     </w:p>
     <w:p>
@@ -1239,30 +2183,30 @@
           <w:sz w:val="20"/>
           <w:szCs w:val="20"/>
         </w:rPr>
-        <w:t>Determine the "named calculus requirement"</w:t>
-      </w:r>
-      <w:r>
-        <w:rPr>
-          <w:sz w:val="20"/>
-          <w:szCs w:val="20"/>
-        </w:rPr>
-        <w:t xml:space="preserve"> </w:t>
-      </w:r>
-      <w:r>
-        <w:rPr>
-          <w:b/>
-          <w:bCs/>
-          <w:sz w:val="20"/>
-          <w:szCs w:val="20"/>
-        </w:rPr>
-        <w:t>NC</w:t>
-      </w:r>
-      <w:r>
-        <w:rPr>
-          <w:sz w:val="20"/>
-          <w:szCs w:val="20"/>
-        </w:rPr>
-        <w:t xml:space="preserve"> as follows</w:t>
+        <w:t xml:space="preserve">Determine the "named precalculus requirement" </w:t>
+      </w:r>
+      <w:r>
+        <w:rPr>
+          <w:b/>
+          <w:bCs/>
+          <w:sz w:val="20"/>
+          <w:szCs w:val="20"/>
+        </w:rPr>
+        <w:t>NP</w:t>
+      </w:r>
+      <w:r>
+        <w:rPr>
+          <w:sz w:val="20"/>
+          <w:szCs w:val="20"/>
+        </w:rPr>
+        <w:t xml:space="preserve"> as </w:t>
+      </w:r>
+      <w:r>
+        <w:rPr>
+          <w:sz w:val="20"/>
+          <w:szCs w:val="20"/>
+        </w:rPr>
+        <w:t>follows:</w:t>
       </w:r>
     </w:p>
     <w:p>
@@ -1277,22 +2221,12 @@
           <w:szCs w:val="20"/>
         </w:rPr>
       </w:pPr>
-      <w:bookmarkStart w:id="0" w:name="_Hlk203545024"/>
-      <w:r>
-        <w:rPr>
-          <w:sz w:val="20"/>
-          <w:szCs w:val="20"/>
-        </w:rPr>
-        <w:t xml:space="preserve">If </w:t>
-      </w:r>
-      <w:r>
-        <w:rPr>
-          <w:b/>
-          <w:bCs/>
-          <w:sz w:val="20"/>
-          <w:szCs w:val="20"/>
-        </w:rPr>
-        <w:t>60</w:t>
+      <w:r>
+        <w:rPr>
+          <w:sz w:val="20"/>
+          <w:szCs w:val="20"/>
+        </w:rPr>
+        <w:t>If no majors require any precalculus,</w:t>
       </w:r>
       <w:r>
         <w:rPr>
@@ -1303,35 +2237,22 @@
       </w:r>
       <w:r>
         <w:rPr>
-          <w:sz w:val="20"/>
-          <w:szCs w:val="20"/>
-        </w:rPr>
-        <w:t xml:space="preserve">is </w:t>
-      </w:r>
-      <w:r>
-        <w:rPr>
-          <w:sz w:val="20"/>
-          <w:szCs w:val="20"/>
-        </w:rPr>
-        <w:t xml:space="preserve">named, </w:t>
-      </w:r>
-      <w:r>
-        <w:rPr>
-          <w:sz w:val="20"/>
-          <w:szCs w:val="20"/>
-        </w:rPr>
-        <w:t xml:space="preserve">then </w:t>
-      </w:r>
-      <w:r>
-        <w:rPr>
-          <w:b/>
-          <w:bCs/>
-          <w:sz w:val="20"/>
-          <w:szCs w:val="20"/>
-        </w:rPr>
-        <w:t>NC = 60</w:t>
-      </w:r>
-      <w:bookmarkEnd w:id="0"/>
+          <w:b/>
+          <w:bCs/>
+          <w:sz w:val="20"/>
+          <w:szCs w:val="20"/>
+        </w:rPr>
+        <w:t xml:space="preserve">NP = </w:t>
+      </w:r>
+      <w:r>
+        <w:rPr>
+          <w:b/>
+          <w:bCs/>
+          <w:sz w:val="20"/>
+          <w:szCs w:val="20"/>
+        </w:rPr>
+        <w:t>NONE</w:t>
+      </w:r>
     </w:p>
     <w:p>
       <w:pPr>
@@ -1350,39 +2271,30 @@
           <w:sz w:val="20"/>
           <w:szCs w:val="20"/>
         </w:rPr>
-        <w:t xml:space="preserve">Else if </w:t>
-      </w:r>
-      <w:r>
-        <w:rPr>
-          <w:b/>
-          <w:bCs/>
-          <w:sz w:val="20"/>
-          <w:szCs w:val="20"/>
-        </w:rPr>
-        <w:t>56/</w:t>
-      </w:r>
-      <w:r>
-        <w:rPr>
-          <w:b/>
-          <w:bCs/>
-          <w:sz w:val="20"/>
-          <w:szCs w:val="20"/>
-        </w:rPr>
-        <w:t>60</w:t>
-      </w:r>
-      <w:r>
-        <w:rPr>
-          <w:sz w:val="20"/>
-          <w:szCs w:val="20"/>
-        </w:rPr>
-        <w:t xml:space="preserve"> is named, then</w:t>
+        <w:t>Else</w:t>
+      </w:r>
+      <w:r>
+        <w:rPr>
+          <w:sz w:val="20"/>
+          <w:szCs w:val="20"/>
+        </w:rPr>
+        <w:t xml:space="preserve"> </w:t>
+      </w:r>
+      <w:r>
+        <w:rPr>
+          <w:b/>
+          <w:bCs/>
+          <w:sz w:val="20"/>
+          <w:szCs w:val="20"/>
+        </w:rPr>
+        <w:t>NP = Union(named requirements)</w:t>
       </w:r>
     </w:p>
     <w:p>
       <w:pPr>
         <w:pStyle w:val="ListParagraph"/>
         <w:numPr>
-          <w:ilvl w:val="3"/>
+          <w:ilvl w:val="1"/>
           <w:numId w:val="3"/>
         </w:numPr>
         <w:rPr>
@@ -1395,109 +2307,32 @@
           <w:sz w:val="20"/>
           <w:szCs w:val="20"/>
         </w:rPr>
-        <w:t xml:space="preserve">If </w:t>
-      </w:r>
-      <w:r>
-        <w:rPr>
-          <w:b/>
-          <w:bCs/>
-          <w:sz w:val="20"/>
-          <w:szCs w:val="20"/>
-        </w:rPr>
-        <w:t>55</w:t>
-      </w:r>
-      <w:r>
-        <w:rPr>
-          <w:sz w:val="20"/>
-          <w:szCs w:val="20"/>
-        </w:rPr>
-        <w:t xml:space="preserve"> </w:t>
-      </w:r>
-      <w:r>
-        <w:rPr>
-          <w:sz w:val="20"/>
-          <w:szCs w:val="20"/>
-        </w:rPr>
-        <w:t xml:space="preserve">or </w:t>
-      </w:r>
-      <w:r>
-        <w:rPr>
-          <w:b/>
-          <w:bCs/>
-          <w:sz w:val="20"/>
-          <w:szCs w:val="20"/>
-        </w:rPr>
-        <w:t>55/60</w:t>
-      </w:r>
-      <w:r>
-        <w:rPr>
-          <w:sz w:val="20"/>
-          <w:szCs w:val="20"/>
-        </w:rPr>
-        <w:t xml:space="preserve"> </w:t>
-      </w:r>
-      <w:r>
-        <w:rPr>
-          <w:sz w:val="20"/>
-          <w:szCs w:val="20"/>
-        </w:rPr>
-        <w:t xml:space="preserve">is named, then </w:t>
-      </w:r>
-      <w:r>
-        <w:rPr>
-          <w:b/>
-          <w:bCs/>
-          <w:sz w:val="20"/>
-          <w:szCs w:val="20"/>
-        </w:rPr>
-        <w:t>NC = 60</w:t>
-      </w:r>
-    </w:p>
-    <w:p>
-      <w:pPr>
-        <w:pStyle w:val="ListParagraph"/>
-        <w:numPr>
-          <w:ilvl w:val="3"/>
-          <w:numId w:val="3"/>
-        </w:numPr>
-        <w:rPr>
-          <w:sz w:val="20"/>
-          <w:szCs w:val="20"/>
-        </w:rPr>
-      </w:pPr>
-      <w:r>
-        <w:rPr>
-          <w:sz w:val="20"/>
-          <w:szCs w:val="20"/>
-        </w:rPr>
-        <w:t xml:space="preserve">Else </w:t>
-      </w:r>
-      <w:r>
-        <w:rPr>
-          <w:b/>
-          <w:bCs/>
-          <w:sz w:val="20"/>
-          <w:szCs w:val="20"/>
-        </w:rPr>
-        <w:t xml:space="preserve">NC = </w:t>
-      </w:r>
-      <w:r>
-        <w:rPr>
-          <w:b/>
-          <w:bCs/>
-          <w:sz w:val="20"/>
-          <w:szCs w:val="20"/>
-        </w:rPr>
-        <w:t>56/</w:t>
-      </w:r>
-      <w:r>
-        <w:rPr>
-          <w:b/>
-          <w:bCs/>
-          <w:sz w:val="20"/>
-          <w:szCs w:val="20"/>
-        </w:rPr>
-        <w:t>60</w:t>
+        <w:t xml:space="preserve">Determine the "implicit precalculus requirement" </w:t>
+      </w:r>
+      <w:r>
+        <w:rPr>
+          <w:b/>
+          <w:bCs/>
+          <w:sz w:val="20"/>
+          <w:szCs w:val="20"/>
+        </w:rPr>
+        <w:t>I</w:t>
+      </w:r>
+      <w:r>
+        <w:rPr>
+          <w:b/>
+          <w:bCs/>
+          <w:sz w:val="20"/>
+          <w:szCs w:val="20"/>
+        </w:rPr>
+        <w:t>P</w:t>
+      </w:r>
+      <w:r>
+        <w:rPr>
+          <w:sz w:val="20"/>
+          <w:szCs w:val="20"/>
+        </w:rPr>
+        <w:t xml:space="preserve"> as follows:</w:t>
       </w:r>
     </w:p>
     <w:p>
@@ -1517,50 +2352,39 @@
           <w:sz w:val="20"/>
           <w:szCs w:val="20"/>
         </w:rPr>
-        <w:t xml:space="preserve">Else if </w:t>
-      </w:r>
-      <w:r>
-        <w:rPr>
-          <w:b/>
-          <w:bCs/>
-          <w:sz w:val="20"/>
-          <w:szCs w:val="20"/>
-        </w:rPr>
-        <w:t>55</w:t>
-      </w:r>
-      <w:r>
-        <w:rPr>
-          <w:sz w:val="20"/>
-          <w:szCs w:val="20"/>
-        </w:rPr>
-        <w:t xml:space="preserve"> is named, then </w:t>
-      </w:r>
-      <w:r>
-        <w:rPr>
-          <w:b/>
-          <w:bCs/>
-          <w:sz w:val="20"/>
-          <w:szCs w:val="20"/>
-        </w:rPr>
-        <w:t xml:space="preserve">NC = </w:t>
-      </w:r>
-      <w:r>
-        <w:rPr>
-          <w:b/>
-          <w:bCs/>
-          <w:sz w:val="20"/>
-          <w:szCs w:val="20"/>
-        </w:rPr>
-        <w:t>5</w:t>
-      </w:r>
-      <w:r>
-        <w:rPr>
-          <w:b/>
-          <w:bCs/>
-          <w:sz w:val="20"/>
-          <w:szCs w:val="20"/>
-        </w:rPr>
-        <w:t>5</w:t>
+        <w:t xml:space="preserve">Populate </w:t>
+      </w:r>
+      <w:r>
+        <w:rPr>
+          <w:b/>
+          <w:bCs/>
+          <w:sz w:val="20"/>
+          <w:szCs w:val="20"/>
+        </w:rPr>
+        <w:t>IP</w:t>
+      </w:r>
+      <w:r>
+        <w:rPr>
+          <w:sz w:val="20"/>
+          <w:szCs w:val="20"/>
+        </w:rPr>
+        <w:t xml:space="preserve"> with all prerequisites for </w:t>
+      </w:r>
+      <w:r>
+        <w:rPr>
+          <w:b/>
+          <w:bCs/>
+          <w:sz w:val="20"/>
+          <w:szCs w:val="20"/>
+        </w:rPr>
+        <w:t>NC</w:t>
+      </w:r>
+      <w:r>
+        <w:rPr>
+          <w:sz w:val="20"/>
+          <w:szCs w:val="20"/>
+        </w:rPr>
+        <w:t>.</w:t>
       </w:r>
     </w:p>
     <w:p>
@@ -1580,41 +2404,39 @@
           <w:sz w:val="20"/>
           <w:szCs w:val="20"/>
         </w:rPr>
-        <w:t xml:space="preserve">Else if </w:t>
-      </w:r>
-      <w:r>
-        <w:rPr>
-          <w:b/>
-          <w:bCs/>
-          <w:sz w:val="20"/>
-          <w:szCs w:val="20"/>
-        </w:rPr>
-        <w:t>55/60</w:t>
-      </w:r>
-      <w:r>
-        <w:rPr>
-          <w:sz w:val="20"/>
-          <w:szCs w:val="20"/>
-        </w:rPr>
-        <w:t xml:space="preserve"> is named, then </w:t>
-      </w:r>
-      <w:r>
-        <w:rPr>
-          <w:b/>
-          <w:bCs/>
-          <w:sz w:val="20"/>
-          <w:szCs w:val="20"/>
-        </w:rPr>
-        <w:t xml:space="preserve">NC = </w:t>
-      </w:r>
-      <w:r>
-        <w:rPr>
-          <w:b/>
-          <w:bCs/>
-          <w:sz w:val="20"/>
-          <w:szCs w:val="20"/>
-        </w:rPr>
-        <w:t>55/60</w:t>
+        <w:t xml:space="preserve">For every named course in </w:t>
+      </w:r>
+      <w:r>
+        <w:rPr>
+          <w:b/>
+          <w:bCs/>
+          <w:sz w:val="20"/>
+          <w:szCs w:val="20"/>
+        </w:rPr>
+        <w:t>NP</w:t>
+      </w:r>
+      <w:r>
+        <w:rPr>
+          <w:sz w:val="20"/>
+          <w:szCs w:val="20"/>
+        </w:rPr>
+        <w:t xml:space="preserve">, add its prerequisites to </w:t>
+      </w:r>
+      <w:r>
+        <w:rPr>
+          <w:b/>
+          <w:bCs/>
+          <w:sz w:val="20"/>
+          <w:szCs w:val="20"/>
+        </w:rPr>
+        <w:t>IP</w:t>
+      </w:r>
+      <w:r>
+        <w:rPr>
+          <w:sz w:val="20"/>
+          <w:szCs w:val="20"/>
+        </w:rPr>
+        <w:t>.</w:t>
       </w:r>
     </w:p>
     <w:p>
@@ -1634,41 +2456,39 @@
           <w:sz w:val="20"/>
           <w:szCs w:val="20"/>
         </w:rPr>
-        <w:t xml:space="preserve">Else if </w:t>
-      </w:r>
-      <w:r>
-        <w:rPr>
-          <w:b/>
-          <w:bCs/>
-          <w:sz w:val="20"/>
-          <w:szCs w:val="20"/>
-        </w:rPr>
-        <w:t>41/55</w:t>
-      </w:r>
-      <w:r>
-        <w:rPr>
-          <w:sz w:val="20"/>
-          <w:szCs w:val="20"/>
-        </w:rPr>
-        <w:t xml:space="preserve"> is named, then </w:t>
-      </w:r>
-      <w:r>
-        <w:rPr>
-          <w:b/>
-          <w:bCs/>
-          <w:sz w:val="20"/>
-          <w:szCs w:val="20"/>
-        </w:rPr>
-        <w:t xml:space="preserve">NC = </w:t>
-      </w:r>
-      <w:r>
-        <w:rPr>
-          <w:b/>
-          <w:bCs/>
-          <w:sz w:val="20"/>
-          <w:szCs w:val="20"/>
-        </w:rPr>
-        <w:t>41/55</w:t>
+        <w:t xml:space="preserve">Remove from </w:t>
+      </w:r>
+      <w:r>
+        <w:rPr>
+          <w:b/>
+          <w:bCs/>
+          <w:sz w:val="20"/>
+          <w:szCs w:val="20"/>
+        </w:rPr>
+        <w:t>IP</w:t>
+      </w:r>
+      <w:r>
+        <w:rPr>
+          <w:sz w:val="20"/>
+          <w:szCs w:val="20"/>
+        </w:rPr>
+        <w:t xml:space="preserve"> all courses already in </w:t>
+      </w:r>
+      <w:r>
+        <w:rPr>
+          <w:b/>
+          <w:bCs/>
+          <w:sz w:val="20"/>
+          <w:szCs w:val="20"/>
+        </w:rPr>
+        <w:t>NP</w:t>
+      </w:r>
+      <w:r>
+        <w:rPr>
+          <w:sz w:val="20"/>
+          <w:szCs w:val="20"/>
+        </w:rPr>
+        <w:t>.</w:t>
       </w:r>
     </w:p>
     <w:p>
@@ -1688,41 +2508,82 @@
           <w:sz w:val="20"/>
           <w:szCs w:val="20"/>
         </w:rPr>
-        <w:t xml:space="preserve">Else if </w:t>
-      </w:r>
-      <w:r>
-        <w:rPr>
-          <w:b/>
-          <w:bCs/>
-          <w:sz w:val="20"/>
-          <w:szCs w:val="20"/>
-        </w:rPr>
-        <w:t>41/55/60</w:t>
-      </w:r>
-      <w:r>
-        <w:rPr>
-          <w:sz w:val="20"/>
-          <w:szCs w:val="20"/>
-        </w:rPr>
-        <w:t xml:space="preserve"> is named, then </w:t>
-      </w:r>
-      <w:r>
-        <w:rPr>
-          <w:b/>
-          <w:bCs/>
-          <w:sz w:val="20"/>
-          <w:szCs w:val="20"/>
-        </w:rPr>
-        <w:t xml:space="preserve">NC = </w:t>
-      </w:r>
-      <w:r>
-        <w:rPr>
-          <w:b/>
-          <w:bCs/>
-          <w:sz w:val="20"/>
-          <w:szCs w:val="20"/>
-        </w:rPr>
-        <w:t>41/55/60</w:t>
+        <w:t xml:space="preserve">Set a flag if </w:t>
+      </w:r>
+      <w:r>
+        <w:rPr>
+          <w:b/>
+          <w:bCs/>
+          <w:sz w:val="20"/>
+          <w:szCs w:val="20"/>
+        </w:rPr>
+        <w:t>NC</w:t>
+      </w:r>
+      <w:r>
+        <w:rPr>
+          <w:sz w:val="20"/>
+          <w:szCs w:val="20"/>
+        </w:rPr>
+        <w:t xml:space="preserve"> requires the student to have a B- or higher in MATH 124 and MATH 126.</w:t>
+      </w:r>
+    </w:p>
+    <w:p>
+      <w:pPr>
+        <w:pStyle w:val="ListParagraph"/>
+        <w:numPr>
+          <w:ilvl w:val="1"/>
+          <w:numId w:val="3"/>
+        </w:numPr>
+        <w:rPr>
+          <w:sz w:val="20"/>
+          <w:szCs w:val="20"/>
+        </w:rPr>
+      </w:pPr>
+      <w:r>
+        <w:rPr>
+          <w:sz w:val="20"/>
+          <w:szCs w:val="20"/>
+        </w:rPr>
+        <w:t>Determine "</w:t>
+      </w:r>
+      <w:r>
+        <w:rPr>
+          <w:sz w:val="20"/>
+          <w:szCs w:val="20"/>
+        </w:rPr>
+        <w:t>pick lists</w:t>
+      </w:r>
+      <w:r>
+        <w:rPr>
+          <w:sz w:val="20"/>
+          <w:szCs w:val="20"/>
+        </w:rPr>
+        <w:t xml:space="preserve">" </w:t>
+      </w:r>
+      <w:r>
+        <w:rPr>
+          <w:b/>
+          <w:bCs/>
+          <w:sz w:val="20"/>
+          <w:szCs w:val="20"/>
+        </w:rPr>
+        <w:t>P</w:t>
+      </w:r>
+      <w:r>
+        <w:rPr>
+          <w:b/>
+          <w:bCs/>
+          <w:sz w:val="20"/>
+          <w:szCs w:val="20"/>
+        </w:rPr>
+        <w:t>ICKS</w:t>
+      </w:r>
+      <w:r>
+        <w:rPr>
+          <w:sz w:val="20"/>
+          <w:szCs w:val="20"/>
+        </w:rPr>
+        <w:t xml:space="preserve"> as follows:</w:t>
       </w:r>
     </w:p>
     <w:p>
@@ -1742,16 +2603,247 @@
           <w:sz w:val="20"/>
           <w:szCs w:val="20"/>
         </w:rPr>
-        <w:t xml:space="preserve">Else </w:t>
-      </w:r>
-      <w:r>
-        <w:rPr>
-          <w:b/>
-          <w:bCs/>
-          <w:sz w:val="20"/>
-          <w:szCs w:val="20"/>
-        </w:rPr>
-        <w:t>NC = null</w:t>
+        <w:t>Scan all majors with "pick lists"</w:t>
+      </w:r>
+      <w:r>
+        <w:rPr>
+          <w:sz w:val="20"/>
+          <w:szCs w:val="20"/>
+        </w:rPr>
+        <w:t>.</w:t>
+      </w:r>
+    </w:p>
+    <w:p>
+      <w:pPr>
+        <w:pStyle w:val="ListParagraph"/>
+        <w:numPr>
+          <w:ilvl w:val="2"/>
+          <w:numId w:val="3"/>
+        </w:numPr>
+        <w:rPr>
+          <w:sz w:val="20"/>
+          <w:szCs w:val="20"/>
+        </w:rPr>
+      </w:pPr>
+      <w:r>
+        <w:rPr>
+          <w:sz w:val="20"/>
+          <w:szCs w:val="20"/>
+        </w:rPr>
+        <w:t>If</w:t>
+      </w:r>
+      <w:r>
+        <w:rPr>
+          <w:sz w:val="20"/>
+          <w:szCs w:val="20"/>
+        </w:rPr>
+        <w:t xml:space="preserve"> the combination of</w:t>
+      </w:r>
+      <w:r>
+        <w:rPr>
+          <w:sz w:val="20"/>
+          <w:szCs w:val="20"/>
+        </w:rPr>
+        <w:t xml:space="preserve"> </w:t>
+      </w:r>
+      <w:r>
+        <w:rPr>
+          <w:b/>
+          <w:bCs/>
+          <w:sz w:val="20"/>
+          <w:szCs w:val="20"/>
+        </w:rPr>
+        <w:t>NC</w:t>
+      </w:r>
+      <w:r>
+        <w:rPr>
+          <w:sz w:val="20"/>
+          <w:szCs w:val="20"/>
+        </w:rPr>
+        <w:t xml:space="preserve"> </w:t>
+      </w:r>
+      <w:r>
+        <w:rPr>
+          <w:sz w:val="20"/>
+          <w:szCs w:val="20"/>
+        </w:rPr>
+        <w:t xml:space="preserve">and </w:t>
+      </w:r>
+      <w:r>
+        <w:rPr>
+          <w:b/>
+          <w:bCs/>
+          <w:sz w:val="20"/>
+          <w:szCs w:val="20"/>
+        </w:rPr>
+        <w:t>NP</w:t>
+      </w:r>
+      <w:r>
+        <w:rPr>
+          <w:sz w:val="20"/>
+          <w:szCs w:val="20"/>
+        </w:rPr>
+        <w:t xml:space="preserve"> </w:t>
+      </w:r>
+      <w:r>
+        <w:rPr>
+          <w:sz w:val="20"/>
+          <w:szCs w:val="20"/>
+        </w:rPr>
+        <w:t>will fulfill a pick list, ignore that pick list.</w:t>
+      </w:r>
+    </w:p>
+    <w:p>
+      <w:pPr>
+        <w:pStyle w:val="ListParagraph"/>
+        <w:numPr>
+          <w:ilvl w:val="2"/>
+          <w:numId w:val="3"/>
+        </w:numPr>
+        <w:rPr>
+          <w:sz w:val="20"/>
+          <w:szCs w:val="20"/>
+        </w:rPr>
+      </w:pPr>
+      <w:r>
+        <w:rPr>
+          <w:sz w:val="20"/>
+          <w:szCs w:val="20"/>
+        </w:rPr>
+        <w:t xml:space="preserve">For all not ignored, delete from the pick list all </w:t>
+      </w:r>
+      <w:r>
+        <w:rPr>
+          <w:sz w:val="20"/>
+          <w:szCs w:val="20"/>
+        </w:rPr>
+        <w:t xml:space="preserve">courses in </w:t>
+      </w:r>
+      <w:r>
+        <w:rPr>
+          <w:b/>
+          <w:bCs/>
+          <w:sz w:val="20"/>
+          <w:szCs w:val="20"/>
+        </w:rPr>
+        <w:t>NC</w:t>
+      </w:r>
+      <w:r>
+        <w:rPr>
+          <w:sz w:val="20"/>
+          <w:szCs w:val="20"/>
+        </w:rPr>
+        <w:t xml:space="preserve"> and </w:t>
+      </w:r>
+      <w:r>
+        <w:rPr>
+          <w:b/>
+          <w:bCs/>
+          <w:sz w:val="20"/>
+          <w:szCs w:val="20"/>
+        </w:rPr>
+        <w:t>NP</w:t>
+      </w:r>
+      <w:r>
+        <w:rPr>
+          <w:sz w:val="20"/>
+          <w:szCs w:val="20"/>
+        </w:rPr>
+        <w:t xml:space="preserve"> and </w:t>
+      </w:r>
+      <w:r>
+        <w:rPr>
+          <w:sz w:val="20"/>
+          <w:szCs w:val="20"/>
+        </w:rPr>
+        <w:t>reduce credit counts.</w:t>
+      </w:r>
+    </w:p>
+    <w:p>
+      <w:pPr>
+        <w:pStyle w:val="ListParagraph"/>
+        <w:numPr>
+          <w:ilvl w:val="2"/>
+          <w:numId w:val="3"/>
+        </w:numPr>
+        <w:rPr>
+          <w:sz w:val="20"/>
+          <w:szCs w:val="20"/>
+        </w:rPr>
+      </w:pPr>
+      <w:r>
+        <w:rPr>
+          <w:b/>
+          <w:bCs/>
+          <w:sz w:val="20"/>
+          <w:szCs w:val="20"/>
+        </w:rPr>
+        <w:t>P</w:t>
+      </w:r>
+      <w:r>
+        <w:rPr>
+          <w:b/>
+          <w:bCs/>
+          <w:sz w:val="20"/>
+          <w:szCs w:val="20"/>
+        </w:rPr>
+        <w:t>ICKS</w:t>
+      </w:r>
+      <w:r>
+        <w:rPr>
+          <w:sz w:val="20"/>
+          <w:szCs w:val="20"/>
+        </w:rPr>
+        <w:t xml:space="preserve"> </w:t>
+      </w:r>
+      <w:r>
+        <w:rPr>
+          <w:sz w:val="20"/>
+          <w:szCs w:val="20"/>
+        </w:rPr>
+        <w:t xml:space="preserve">= the set of </w:t>
+      </w:r>
+      <w:r>
+        <w:rPr>
+          <w:sz w:val="20"/>
+          <w:szCs w:val="20"/>
+        </w:rPr>
+        <w:t>all reduced pick lists for testing later (</w:t>
+      </w:r>
+      <w:r>
+        <w:rPr>
+          <w:sz w:val="20"/>
+          <w:szCs w:val="20"/>
+        </w:rPr>
+        <w:t xml:space="preserve">there is </w:t>
+      </w:r>
+      <w:r>
+        <w:rPr>
+          <w:sz w:val="20"/>
+          <w:szCs w:val="20"/>
+        </w:rPr>
+        <w:t xml:space="preserve">no </w:t>
+      </w:r>
+      <w:r>
+        <w:rPr>
+          <w:sz w:val="20"/>
+          <w:szCs w:val="20"/>
+        </w:rPr>
+        <w:t xml:space="preserve">good </w:t>
+      </w:r>
+      <w:r>
+        <w:rPr>
+          <w:sz w:val="20"/>
+          <w:szCs w:val="20"/>
+        </w:rPr>
+        <w:t>way to condense these)</w:t>
+      </w:r>
+      <w:r>
+        <w:rPr>
+          <w:sz w:val="20"/>
+          <w:szCs w:val="20"/>
+        </w:rPr>
+        <w:br/>
       </w:r>
     </w:p>
     <w:p>
@@ -1771,7 +2863,7 @@
           <w:sz w:val="20"/>
           <w:szCs w:val="20"/>
         </w:rPr>
-        <w:t>Determine the Precalculus requirement:</w:t>
+        <w:t>Calculate a "recommended trajectory" through Math for the student as follows</w:t>
       </w:r>
     </w:p>
     <w:p>
@@ -1791,119 +2883,46 @@
           <w:sz w:val="20"/>
           <w:szCs w:val="20"/>
         </w:rPr>
-        <w:t xml:space="preserve">Group </w:t>
-      </w:r>
-      <w:r>
-        <w:rPr>
-          <w:sz w:val="20"/>
-          <w:szCs w:val="20"/>
-        </w:rPr>
-        <w:t xml:space="preserve">named </w:t>
-      </w:r>
-      <w:r>
-        <w:rPr>
-          <w:sz w:val="20"/>
-          <w:szCs w:val="20"/>
-        </w:rPr>
-        <w:t>requirements into</w:t>
-      </w:r>
-      <w:r>
-        <w:rPr>
-          <w:sz w:val="20"/>
-          <w:szCs w:val="20"/>
-        </w:rPr>
-        <w:br/>
-      </w:r>
-      <w:r>
-        <w:rPr>
-          <w:sz w:val="20"/>
-          <w:szCs w:val="20"/>
-        </w:rPr>
-        <w:t>{</w:t>
-      </w:r>
-      <w:r>
-        <w:rPr>
-          <w:sz w:val="20"/>
-          <w:szCs w:val="20"/>
-        </w:rPr>
-        <w:t>17/18/24</w:t>
-      </w:r>
-      <w:r>
-        <w:rPr>
-          <w:sz w:val="20"/>
-          <w:szCs w:val="20"/>
-        </w:rPr>
-        <w:t xml:space="preserve">, </w:t>
-      </w:r>
-      <w:r>
-        <w:rPr>
-          <w:sz w:val="20"/>
-          <w:szCs w:val="20"/>
-        </w:rPr>
-        <w:t>(</w:t>
-      </w:r>
-      <w:r>
-        <w:rPr>
-          <w:sz w:val="20"/>
-          <w:szCs w:val="20"/>
-        </w:rPr>
-        <w:t>17/18/24|20</w:t>
-      </w:r>
-      <w:r>
-        <w:rPr>
-          <w:sz w:val="20"/>
-          <w:szCs w:val="20"/>
-        </w:rPr>
-        <w:t>)</w:t>
-      </w:r>
-      <w:r>
-        <w:rPr>
-          <w:sz w:val="20"/>
-          <w:szCs w:val="20"/>
-        </w:rPr>
-        <w:t>, 17/18/25</w:t>
-      </w:r>
-      <w:r>
-        <w:rPr>
-          <w:sz w:val="20"/>
-          <w:szCs w:val="20"/>
-        </w:rPr>
-        <w:t xml:space="preserve">, 17/18/24/25, </w:t>
-      </w:r>
-      <w:r>
-        <w:rPr>
-          <w:sz w:val="20"/>
-          <w:szCs w:val="20"/>
-        </w:rPr>
-        <w:t xml:space="preserve">18/24/25, </w:t>
-      </w:r>
-      <w:r>
-        <w:rPr>
-          <w:sz w:val="20"/>
-          <w:szCs w:val="20"/>
-        </w:rPr>
-        <w:t xml:space="preserve">18/24/25/26, </w:t>
-      </w:r>
-      <w:r>
-        <w:rPr>
-          <w:sz w:val="20"/>
-          <w:szCs w:val="20"/>
-        </w:rPr>
-        <w:t>24/25/26</w:t>
-      </w:r>
-      <w:r>
-        <w:rPr>
-          <w:sz w:val="20"/>
-          <w:szCs w:val="20"/>
-        </w:rPr>
-        <w:t>, 26</w:t>
-      </w:r>
-      <w:r>
-        <w:rPr>
-          <w:sz w:val="20"/>
-          <w:szCs w:val="20"/>
-        </w:rPr>
-        <w:t>}</w:t>
+        <w:t xml:space="preserve">If </w:t>
+      </w:r>
+      <w:r>
+        <w:rPr>
+          <w:b/>
+          <w:bCs/>
+          <w:sz w:val="20"/>
+          <w:szCs w:val="20"/>
+        </w:rPr>
+        <w:t>NC</w:t>
+      </w:r>
+      <w:r>
+        <w:rPr>
+          <w:sz w:val="20"/>
+          <w:szCs w:val="20"/>
+        </w:rPr>
+        <w:t xml:space="preserve"> </w:t>
+      </w:r>
+      <w:r>
+        <w:rPr>
+          <w:sz w:val="20"/>
+          <w:szCs w:val="20"/>
+        </w:rPr>
+        <w:t xml:space="preserve">is not </w:t>
+      </w:r>
+      <w:r>
+        <w:rPr>
+          <w:b/>
+          <w:bCs/>
+          <w:sz w:val="20"/>
+          <w:szCs w:val="20"/>
+        </w:rPr>
+        <w:t>NONE</w:t>
+      </w:r>
+      <w:r>
+        <w:rPr>
+          <w:sz w:val="20"/>
+          <w:szCs w:val="20"/>
+        </w:rPr>
+        <w:t>, that calculus option is the end of their trajectory</w:t>
       </w:r>
     </w:p>
     <w:p>
@@ -1923,42 +2942,39 @@
           <w:sz w:val="20"/>
           <w:szCs w:val="20"/>
         </w:rPr>
-        <w:t xml:space="preserve">Group elective pick lists into: </w:t>
-      </w:r>
-      <w:r>
-        <w:rPr>
-          <w:sz w:val="20"/>
-          <w:szCs w:val="20"/>
-        </w:rPr>
-        <w:t xml:space="preserve">{17/18/24|20, </w:t>
-      </w:r>
-      <w:r>
-        <w:rPr>
-          <w:sz w:val="20"/>
-          <w:szCs w:val="20"/>
-        </w:rPr>
-        <w:t>(</w:t>
-      </w:r>
-      <w:r>
-        <w:rPr>
-          <w:sz w:val="20"/>
-          <w:szCs w:val="20"/>
-        </w:rPr>
-        <w:t>17/18/24/25/26|20</w:t>
-      </w:r>
-      <w:r>
-        <w:rPr>
-          <w:sz w:val="20"/>
-          <w:szCs w:val="20"/>
-        </w:rPr>
-        <w:t>)</w:t>
-      </w:r>
-      <w:r>
-        <w:rPr>
-          <w:sz w:val="20"/>
-          <w:szCs w:val="20"/>
-        </w:rPr>
-        <w:t>}</w:t>
+        <w:t xml:space="preserve">Add all </w:t>
+      </w:r>
+      <w:r>
+        <w:rPr>
+          <w:b/>
+          <w:bCs/>
+          <w:sz w:val="20"/>
+          <w:szCs w:val="20"/>
+        </w:rPr>
+        <w:t>NP</w:t>
+      </w:r>
+      <w:r>
+        <w:rPr>
+          <w:sz w:val="20"/>
+          <w:szCs w:val="20"/>
+        </w:rPr>
+        <w:t xml:space="preserve"> and </w:t>
+      </w:r>
+      <w:r>
+        <w:rPr>
+          <w:b/>
+          <w:bCs/>
+          <w:sz w:val="20"/>
+          <w:szCs w:val="20"/>
+        </w:rPr>
+        <w:t>IP</w:t>
+      </w:r>
+      <w:r>
+        <w:rPr>
+          <w:sz w:val="20"/>
+          <w:szCs w:val="20"/>
+        </w:rPr>
+        <w:t xml:space="preserve"> courses to the trajectory.</w:t>
       </w:r>
     </w:p>
     <w:p>
@@ -1978,7 +2994,27 @@
           <w:sz w:val="20"/>
           <w:szCs w:val="20"/>
         </w:rPr>
-        <w:t xml:space="preserve">Determine the "named precalculus requirement" </w:t>
+        <w:t>For all pick lists, add courses to the trajectory as needed until the pick list is satisfied.  We should never need to add more than Precalculus courses to satisfy any pick list.</w:t>
+      </w:r>
+    </w:p>
+    <w:p>
+      <w:pPr>
+        <w:pStyle w:val="ListParagraph"/>
+        <w:numPr>
+          <w:ilvl w:val="1"/>
+          <w:numId w:val="3"/>
+        </w:numPr>
+        <w:rPr>
+          <w:sz w:val="20"/>
+          <w:szCs w:val="20"/>
+        </w:rPr>
+      </w:pPr>
+      <w:r>
+        <w:rPr>
+          <w:sz w:val="20"/>
+          <w:szCs w:val="20"/>
+        </w:rPr>
+        <w:t xml:space="preserve">If 117 + 118 + 124 are in the trajectory, but none of these are in </w:t>
       </w:r>
       <w:r>
         <w:rPr>
@@ -1994,14 +3030,62 @@
           <w:sz w:val="20"/>
           <w:szCs w:val="20"/>
         </w:rPr>
-        <w:t xml:space="preserve"> as </w:t>
-      </w:r>
-      <w:r>
-        <w:rPr>
-          <w:sz w:val="20"/>
-          <w:szCs w:val="20"/>
-        </w:rPr>
-        <w:t>follows:</w:t>
+        <w:t>, add MATH 120 as an option to the trajectory.</w:t>
+      </w:r>
+    </w:p>
+    <w:p>
+      <w:pPr>
+        <w:pStyle w:val="ListParagraph"/>
+        <w:numPr>
+          <w:ilvl w:val="1"/>
+          <w:numId w:val="3"/>
+        </w:numPr>
+        <w:rPr>
+          <w:sz w:val="20"/>
+          <w:szCs w:val="20"/>
+        </w:rPr>
+      </w:pPr>
+      <w:r>
+        <w:rPr>
+          <w:sz w:val="20"/>
+          <w:szCs w:val="20"/>
+        </w:rPr>
+        <w:t>Examine transfer credit</w:t>
+      </w:r>
+      <w:r>
+        <w:rPr>
+          <w:sz w:val="20"/>
+          <w:szCs w:val="20"/>
+        </w:rPr>
+        <w:t>,</w:t>
+      </w:r>
+      <w:r>
+        <w:rPr>
+          <w:sz w:val="20"/>
+          <w:szCs w:val="20"/>
+        </w:rPr>
+        <w:t xml:space="preserve"> CSU course credit</w:t>
+      </w:r>
+      <w:r>
+        <w:rPr>
+          <w:sz w:val="20"/>
+          <w:szCs w:val="20"/>
+        </w:rPr>
+        <w:t>, and placement credit.  Categorize</w:t>
+      </w:r>
+      <w:r>
+        <w:rPr>
+          <w:sz w:val="20"/>
+          <w:szCs w:val="20"/>
+        </w:rPr>
+        <w:t xml:space="preserve"> trajectory courses as</w:t>
+      </w:r>
+      <w:r>
+        <w:rPr>
+          <w:sz w:val="20"/>
+          <w:szCs w:val="20"/>
+        </w:rPr>
+        <w:t>:</w:t>
       </w:r>
     </w:p>
     <w:p>
@@ -2021,16 +3105,7 @@
           <w:sz w:val="20"/>
           <w:szCs w:val="20"/>
         </w:rPr>
-        <w:t xml:space="preserve">If there are none, </w:t>
-      </w:r>
-      <w:r>
-        <w:rPr>
-          <w:b/>
-          <w:bCs/>
-          <w:sz w:val="20"/>
-          <w:szCs w:val="20"/>
-        </w:rPr>
-        <w:t>NP = null</w:t>
+        <w:t>Completed with sufficient grade</w:t>
       </w:r>
     </w:p>
     <w:p>
@@ -2050,32 +3125,7 @@
           <w:sz w:val="20"/>
           <w:szCs w:val="20"/>
         </w:rPr>
-        <w:t xml:space="preserve">Else if all are </w:t>
-      </w:r>
-      <w:r>
-        <w:rPr>
-          <w:b/>
-          <w:bCs/>
-          <w:sz w:val="20"/>
-          <w:szCs w:val="20"/>
-        </w:rPr>
-        <w:t>(17/18/24|20)</w:t>
-      </w:r>
-      <w:r>
-        <w:rPr>
-          <w:sz w:val="20"/>
-          <w:szCs w:val="20"/>
-        </w:rPr>
-        <w:t xml:space="preserve"> then NP = </w:t>
-      </w:r>
-      <w:r>
-        <w:rPr>
-          <w:b/>
-          <w:bCs/>
-          <w:sz w:val="20"/>
-          <w:szCs w:val="20"/>
-        </w:rPr>
-        <w:t>(17/18/24|20)</w:t>
+        <w:t>Completed, but with a C or lower and student needs a B- or higher</w:t>
       </w:r>
     </w:p>
     <w:p>
@@ -2095,48 +3145,42 @@
           <w:sz w:val="20"/>
           <w:szCs w:val="20"/>
         </w:rPr>
-        <w:t xml:space="preserve">Else treat </w:t>
-      </w:r>
-      <w:r>
-        <w:rPr>
-          <w:b/>
-          <w:bCs/>
-          <w:sz w:val="20"/>
-          <w:szCs w:val="20"/>
-        </w:rPr>
-        <w:t>(17/18/24|20)</w:t>
-      </w:r>
-      <w:r>
-        <w:rPr>
-          <w:sz w:val="20"/>
-          <w:szCs w:val="20"/>
-        </w:rPr>
-        <w:t xml:space="preserve"> as </w:t>
-      </w:r>
-      <w:r>
-        <w:rPr>
-          <w:b/>
-          <w:bCs/>
-          <w:sz w:val="20"/>
-          <w:szCs w:val="20"/>
-        </w:rPr>
-        <w:t>17/18/24</w:t>
-      </w:r>
-      <w:r>
-        <w:rPr>
-          <w:sz w:val="20"/>
-          <w:szCs w:val="20"/>
-        </w:rPr>
-        <w:t xml:space="preserve"> and </w:t>
-      </w:r>
-      <w:r>
-        <w:rPr>
-          <w:b/>
-          <w:bCs/>
-          <w:sz w:val="20"/>
-          <w:szCs w:val="20"/>
-        </w:rPr>
-        <w:t>NP = Union(named requirements)</w:t>
+        <w:t>The student is eligible for the course</w:t>
+      </w:r>
+    </w:p>
+    <w:p>
+      <w:pPr>
+        <w:pStyle w:val="ListParagraph"/>
+        <w:numPr>
+          <w:ilvl w:val="2"/>
+          <w:numId w:val="3"/>
+        </w:numPr>
+        <w:rPr>
+          <w:sz w:val="20"/>
+          <w:szCs w:val="20"/>
+        </w:rPr>
+      </w:pPr>
+      <w:r>
+        <w:rPr>
+          <w:sz w:val="20"/>
+          <w:szCs w:val="20"/>
+        </w:rPr>
+        <w:t>The student is not yet eligible for the course</w:t>
+      </w:r>
+    </w:p>
+    <w:p>
+      <w:pPr>
+        <w:rPr>
+          <w:sz w:val="20"/>
+          <w:szCs w:val="20"/>
+        </w:rPr>
+      </w:pPr>
+      <w:r>
+        <w:rPr>
+          <w:sz w:val="20"/>
+          <w:szCs w:val="20"/>
+        </w:rPr>
+        <w:br w:type="page"/>
       </w:r>
     </w:p>
     <w:p>
@@ -2156,32 +3200,8 @@
           <w:sz w:val="20"/>
           <w:szCs w:val="20"/>
         </w:rPr>
-        <w:t xml:space="preserve">Determine the "implicit precalculus requirement" </w:t>
-      </w:r>
-      <w:r>
-        <w:rPr>
-          <w:b/>
-          <w:bCs/>
-          <w:sz w:val="20"/>
-          <w:szCs w:val="20"/>
-        </w:rPr>
-        <w:t>I</w:t>
-      </w:r>
-      <w:r>
-        <w:rPr>
-          <w:b/>
-          <w:bCs/>
-          <w:sz w:val="20"/>
-          <w:szCs w:val="20"/>
-        </w:rPr>
-        <w:t>P</w:t>
-      </w:r>
-      <w:r>
-        <w:rPr>
-          <w:sz w:val="20"/>
-          <w:szCs w:val="20"/>
-        </w:rPr>
-        <w:t xml:space="preserve"> as follows:</w:t>
+        <w:lastRenderedPageBreak/>
+        <w:t>Create "next steps" for the student:</w:t>
       </w:r>
     </w:p>
     <w:p>
@@ -2201,53 +3221,7 @@
           <w:sz w:val="20"/>
           <w:szCs w:val="20"/>
         </w:rPr>
-        <w:t xml:space="preserve">If </w:t>
-      </w:r>
-      <w:r>
-        <w:rPr>
-          <w:b/>
-          <w:bCs/>
-          <w:sz w:val="20"/>
-          <w:szCs w:val="20"/>
-        </w:rPr>
-        <w:t>NC</w:t>
-      </w:r>
-      <w:r>
-        <w:rPr>
-          <w:sz w:val="20"/>
-          <w:szCs w:val="20"/>
-        </w:rPr>
-        <w:t xml:space="preserve"> </w:t>
-      </w:r>
-      <w:r>
-        <w:rPr>
-          <w:sz w:val="20"/>
-          <w:szCs w:val="20"/>
-        </w:rPr>
-        <w:t>is</w:t>
-      </w:r>
-      <w:r>
-        <w:rPr>
-          <w:sz w:val="20"/>
-          <w:szCs w:val="20"/>
-        </w:rPr>
-        <w:t xml:space="preserve"> null, </w:t>
-      </w:r>
-      <w:r>
-        <w:rPr>
-          <w:b/>
-          <w:bCs/>
-          <w:sz w:val="20"/>
-          <w:szCs w:val="20"/>
-        </w:rPr>
-        <w:t>IP = null</w:t>
-      </w:r>
-      <w:r>
-        <w:rPr>
-          <w:sz w:val="20"/>
-          <w:szCs w:val="20"/>
-        </w:rPr>
-        <w:t xml:space="preserve"> </w:t>
+        <w:t>If the student needs only code courses, indicate "Placement is not needed".</w:t>
       </w:r>
     </w:p>
     <w:p>
@@ -2267,108 +3241,7 @@
           <w:sz w:val="20"/>
           <w:szCs w:val="20"/>
         </w:rPr>
-        <w:t>E</w:t>
-      </w:r>
-      <w:r>
-        <w:rPr>
-          <w:sz w:val="20"/>
-          <w:szCs w:val="20"/>
-        </w:rPr>
-        <w:t>lse i</w:t>
-      </w:r>
-      <w:r>
-        <w:rPr>
-          <w:sz w:val="20"/>
-          <w:szCs w:val="20"/>
-        </w:rPr>
-        <w:t xml:space="preserve">f </w:t>
-      </w:r>
-      <w:r>
-        <w:rPr>
-          <w:b/>
-          <w:bCs/>
-          <w:sz w:val="20"/>
-          <w:szCs w:val="20"/>
-        </w:rPr>
-        <w:t>NC = 60</w:t>
-      </w:r>
-      <w:r>
-        <w:rPr>
-          <w:sz w:val="20"/>
-          <w:szCs w:val="20"/>
-        </w:rPr>
-        <w:t xml:space="preserve"> or </w:t>
-      </w:r>
-      <w:r>
-        <w:rPr>
-          <w:b/>
-          <w:bCs/>
-          <w:sz w:val="20"/>
-          <w:szCs w:val="20"/>
-        </w:rPr>
-        <w:t>NC = 56/60</w:t>
-      </w:r>
-      <w:r>
-        <w:rPr>
-          <w:sz w:val="20"/>
-          <w:szCs w:val="20"/>
-        </w:rPr>
-        <w:t xml:space="preserve">, </w:t>
-      </w:r>
-      <w:r>
-        <w:rPr>
-          <w:b/>
-          <w:bCs/>
-          <w:sz w:val="20"/>
-          <w:szCs w:val="20"/>
-        </w:rPr>
-        <w:t>IP</w:t>
-      </w:r>
-      <w:r>
-        <w:rPr>
-          <w:sz w:val="20"/>
-          <w:szCs w:val="20"/>
-        </w:rPr>
-        <w:t xml:space="preserve"> = all Precalculus not named above</w:t>
-      </w:r>
-      <w:r>
-        <w:rPr>
-          <w:sz w:val="20"/>
-          <w:szCs w:val="20"/>
-        </w:rPr>
-        <w:t xml:space="preserve">, with "B" requirements on </w:t>
-      </w:r>
-      <w:r>
-        <w:rPr>
-          <w:b/>
-          <w:bCs/>
-          <w:sz w:val="20"/>
-          <w:szCs w:val="20"/>
-        </w:rPr>
-        <w:t>24</w:t>
-      </w:r>
-      <w:r>
-        <w:rPr>
-          <w:sz w:val="20"/>
-          <w:szCs w:val="20"/>
-        </w:rPr>
-        <w:t xml:space="preserve">, </w:t>
-      </w:r>
-      <w:r>
-        <w:rPr>
-          <w:b/>
-          <w:bCs/>
-          <w:sz w:val="20"/>
-          <w:szCs w:val="20"/>
-        </w:rPr>
-        <w:t>26</w:t>
-      </w:r>
-      <w:r>
-        <w:rPr>
-          <w:sz w:val="20"/>
-          <w:szCs w:val="20"/>
-        </w:rPr>
-        <w:t xml:space="preserve"> </w:t>
+        <w:t>Else if the student is eligible for their Calculus course, indicate "You are eligible for ___, no further action is needed."</w:t>
       </w:r>
     </w:p>
     <w:p>
@@ -2388,149 +3261,14 @@
           <w:sz w:val="20"/>
           <w:szCs w:val="20"/>
         </w:rPr>
-        <w:t>E</w:t>
-      </w:r>
-      <w:r>
-        <w:rPr>
-          <w:sz w:val="20"/>
-          <w:szCs w:val="20"/>
-        </w:rPr>
-        <w:t xml:space="preserve">lse if </w:t>
-      </w:r>
-      <w:r>
-        <w:rPr>
-          <w:b/>
-          <w:bCs/>
-          <w:sz w:val="20"/>
-          <w:szCs w:val="20"/>
-        </w:rPr>
-        <w:t xml:space="preserve">NC = </w:t>
-      </w:r>
-      <w:r>
-        <w:rPr>
-          <w:b/>
-          <w:bCs/>
-          <w:sz w:val="20"/>
-          <w:szCs w:val="20"/>
-        </w:rPr>
-        <w:t>55</w:t>
-      </w:r>
-      <w:r>
-        <w:rPr>
-          <w:sz w:val="20"/>
-          <w:szCs w:val="20"/>
-        </w:rPr>
-        <w:t xml:space="preserve"> or </w:t>
-      </w:r>
-      <w:r>
-        <w:rPr>
-          <w:b/>
-          <w:bCs/>
-          <w:sz w:val="20"/>
-          <w:szCs w:val="20"/>
-        </w:rPr>
-        <w:t>NC = 55/60</w:t>
-      </w:r>
-      <w:r>
-        <w:rPr>
-          <w:sz w:val="20"/>
-          <w:szCs w:val="20"/>
-        </w:rPr>
-        <w:t xml:space="preserve">, </w:t>
-      </w:r>
-      <w:r>
-        <w:rPr>
-          <w:b/>
-          <w:bCs/>
-          <w:sz w:val="20"/>
-          <w:szCs w:val="20"/>
-        </w:rPr>
-        <w:t>IP</w:t>
-      </w:r>
-      <w:r>
-        <w:rPr>
-          <w:sz w:val="20"/>
-          <w:szCs w:val="20"/>
-        </w:rPr>
-        <w:t xml:space="preserve"> = all </w:t>
-      </w:r>
-      <w:r>
-        <w:rPr>
-          <w:b/>
-          <w:bCs/>
-          <w:sz w:val="20"/>
-          <w:szCs w:val="20"/>
-        </w:rPr>
-        <w:t>17</w:t>
-      </w:r>
-      <w:r>
-        <w:rPr>
-          <w:sz w:val="20"/>
-          <w:szCs w:val="20"/>
-        </w:rPr>
-        <w:t xml:space="preserve">, </w:t>
-      </w:r>
-      <w:r>
-        <w:rPr>
-          <w:b/>
-          <w:bCs/>
-          <w:sz w:val="20"/>
-          <w:szCs w:val="20"/>
-        </w:rPr>
-        <w:t>18</w:t>
-      </w:r>
-      <w:r>
-        <w:rPr>
-          <w:sz w:val="20"/>
-          <w:szCs w:val="20"/>
-        </w:rPr>
-        <w:t xml:space="preserve">, </w:t>
-      </w:r>
-      <w:r>
-        <w:rPr>
-          <w:b/>
-          <w:bCs/>
-          <w:sz w:val="20"/>
-          <w:szCs w:val="20"/>
-        </w:rPr>
-        <w:t>24</w:t>
-      </w:r>
-      <w:r>
-        <w:rPr>
-          <w:sz w:val="20"/>
-          <w:szCs w:val="20"/>
-        </w:rPr>
-        <w:t xml:space="preserve">, </w:t>
-      </w:r>
-      <w:r>
-        <w:rPr>
-          <w:b/>
-          <w:bCs/>
-          <w:sz w:val="20"/>
-          <w:szCs w:val="20"/>
-        </w:rPr>
-        <w:t>25</w:t>
-      </w:r>
-      <w:r>
-        <w:rPr>
-          <w:sz w:val="20"/>
-          <w:szCs w:val="20"/>
-        </w:rPr>
-        <w:t xml:space="preserve"> not named abov</w:t>
-      </w:r>
-      <w:r>
-        <w:rPr>
-          <w:sz w:val="20"/>
-          <w:szCs w:val="20"/>
-        </w:rPr>
-        <w:t>e</w:t>
-      </w:r>
-      <w:r>
-        <w:rPr>
-          <w:sz w:val="20"/>
-          <w:szCs w:val="20"/>
-        </w:rPr>
-        <w:t xml:space="preserve"> </w:t>
+        <w:t>Else if the student is eligible for all named precalculus courses (possibly having to register for multiple in a term)</w:t>
+      </w:r>
+      <w:r>
+        <w:rPr>
+          <w:sz w:val="20"/>
+          <w:szCs w:val="20"/>
+        </w:rPr>
+        <w:t>, indicate "You are eligible for ___, no further action is needed."</w:t>
       </w:r>
     </w:p>
     <w:p>
@@ -2550,1002 +3288,793 @@
           <w:sz w:val="20"/>
           <w:szCs w:val="20"/>
         </w:rPr>
-        <w:t>E</w:t>
-      </w:r>
-      <w:r>
-        <w:rPr>
-          <w:sz w:val="20"/>
-          <w:szCs w:val="20"/>
-        </w:rPr>
-        <w:t xml:space="preserve">lse if </w:t>
-      </w:r>
-      <w:r>
-        <w:rPr>
-          <w:b/>
-          <w:bCs/>
-          <w:sz w:val="20"/>
-          <w:szCs w:val="20"/>
-        </w:rPr>
-        <w:t xml:space="preserve">NC = </w:t>
-      </w:r>
-      <w:r>
-        <w:rPr>
-          <w:b/>
-          <w:bCs/>
-          <w:sz w:val="20"/>
-          <w:szCs w:val="20"/>
-        </w:rPr>
-        <w:t>14</w:t>
-      </w:r>
-      <w:r>
-        <w:rPr>
-          <w:sz w:val="20"/>
-          <w:szCs w:val="20"/>
-        </w:rPr>
-        <w:t xml:space="preserve"> or </w:t>
-      </w:r>
-      <w:r>
-        <w:rPr>
-          <w:b/>
-          <w:bCs/>
-          <w:sz w:val="20"/>
-          <w:szCs w:val="20"/>
-        </w:rPr>
-        <w:t xml:space="preserve">NC = </w:t>
-      </w:r>
-      <w:r>
-        <w:rPr>
-          <w:b/>
-          <w:bCs/>
-          <w:sz w:val="20"/>
-          <w:szCs w:val="20"/>
-        </w:rPr>
-        <w:t>41/</w:t>
-      </w:r>
-      <w:r>
-        <w:rPr>
-          <w:b/>
-          <w:bCs/>
-          <w:sz w:val="20"/>
-          <w:szCs w:val="20"/>
-        </w:rPr>
-        <w:t>55</w:t>
-      </w:r>
-      <w:r>
-        <w:rPr>
-          <w:sz w:val="20"/>
-          <w:szCs w:val="20"/>
-        </w:rPr>
-        <w:t xml:space="preserve"> or </w:t>
-      </w:r>
-      <w:r>
-        <w:rPr>
-          <w:b/>
-          <w:bCs/>
-          <w:sz w:val="20"/>
-          <w:szCs w:val="20"/>
-        </w:rPr>
-        <w:t xml:space="preserve">NC = </w:t>
-      </w:r>
-      <w:r>
-        <w:rPr>
-          <w:b/>
-          <w:bCs/>
-          <w:sz w:val="20"/>
-          <w:szCs w:val="20"/>
-        </w:rPr>
-        <w:t>41/</w:t>
-      </w:r>
-      <w:r>
-        <w:rPr>
-          <w:b/>
-          <w:bCs/>
-          <w:sz w:val="20"/>
-          <w:szCs w:val="20"/>
-        </w:rPr>
-        <w:t>55</w:t>
-      </w:r>
-      <w:r>
-        <w:rPr>
-          <w:b/>
-          <w:bCs/>
-          <w:sz w:val="20"/>
-          <w:szCs w:val="20"/>
-        </w:rPr>
-        <w:t>/60</w:t>
-      </w:r>
-      <w:r>
-        <w:rPr>
-          <w:sz w:val="20"/>
-          <w:szCs w:val="20"/>
-        </w:rPr>
-        <w:t xml:space="preserve">, </w:t>
-      </w:r>
-      <w:r>
-        <w:rPr>
-          <w:b/>
-          <w:bCs/>
-          <w:sz w:val="20"/>
-          <w:szCs w:val="20"/>
-        </w:rPr>
-        <w:t>IP</w:t>
-      </w:r>
-      <w:r>
-        <w:rPr>
-          <w:sz w:val="20"/>
-          <w:szCs w:val="20"/>
-        </w:rPr>
-        <w:t xml:space="preserve"> = all </w:t>
-      </w:r>
-      <w:r>
-        <w:rPr>
-          <w:b/>
-          <w:bCs/>
-          <w:sz w:val="20"/>
-          <w:szCs w:val="20"/>
-        </w:rPr>
-        <w:t>17</w:t>
-      </w:r>
-      <w:r>
-        <w:rPr>
-          <w:sz w:val="20"/>
-          <w:szCs w:val="20"/>
-        </w:rPr>
-        <w:t xml:space="preserve">, </w:t>
-      </w:r>
-      <w:r>
-        <w:rPr>
-          <w:b/>
-          <w:bCs/>
-          <w:sz w:val="20"/>
-          <w:szCs w:val="20"/>
-        </w:rPr>
-        <w:t>18</w:t>
-      </w:r>
-      <w:r>
-        <w:rPr>
-          <w:sz w:val="20"/>
-          <w:szCs w:val="20"/>
-        </w:rPr>
-        <w:t xml:space="preserve"> not named abov</w:t>
-      </w:r>
-      <w:r>
-        <w:rPr>
-          <w:sz w:val="20"/>
-          <w:szCs w:val="20"/>
-        </w:rPr>
-        <w:t>e</w:t>
-      </w:r>
-    </w:p>
-    <w:p>
-      <w:pPr>
-        <w:pStyle w:val="ListParagraph"/>
-        <w:numPr>
-          <w:ilvl w:val="2"/>
-          <w:numId w:val="3"/>
-        </w:numPr>
-        <w:rPr>
-          <w:sz w:val="20"/>
-          <w:szCs w:val="20"/>
-        </w:rPr>
-      </w:pPr>
-      <w:r>
-        <w:rPr>
-          <w:sz w:val="20"/>
-          <w:szCs w:val="20"/>
-        </w:rPr>
-        <w:t>E</w:t>
-      </w:r>
-      <w:r>
-        <w:rPr>
-          <w:sz w:val="20"/>
-          <w:szCs w:val="20"/>
-        </w:rPr>
-        <w:t xml:space="preserve">lse </w:t>
-      </w:r>
-      <w:r>
-        <w:rPr>
-          <w:b/>
-          <w:bCs/>
-          <w:sz w:val="20"/>
-          <w:szCs w:val="20"/>
-        </w:rPr>
-        <w:t>IP = null</w:t>
-      </w:r>
-      <w:r>
-        <w:rPr>
-          <w:sz w:val="20"/>
-          <w:szCs w:val="20"/>
-        </w:rPr>
-        <w:t xml:space="preserve"> </w:t>
-      </w:r>
-    </w:p>
-    <w:p>
-      <w:pPr>
-        <w:pStyle w:val="ListParagraph"/>
-        <w:numPr>
-          <w:ilvl w:val="1"/>
-          <w:numId w:val="3"/>
-        </w:numPr>
-        <w:rPr>
-          <w:sz w:val="20"/>
-          <w:szCs w:val="20"/>
-        </w:rPr>
-      </w:pPr>
-      <w:r>
-        <w:rPr>
-          <w:sz w:val="20"/>
-          <w:szCs w:val="20"/>
-        </w:rPr>
-        <w:t>Determine "</w:t>
-      </w:r>
-      <w:r>
-        <w:rPr>
-          <w:sz w:val="20"/>
-          <w:szCs w:val="20"/>
-        </w:rPr>
-        <w:t>pick lists</w:t>
-      </w:r>
-      <w:r>
-        <w:rPr>
-          <w:sz w:val="20"/>
-          <w:szCs w:val="20"/>
-        </w:rPr>
-        <w:t xml:space="preserve">" </w:t>
-      </w:r>
-      <w:r>
-        <w:rPr>
-          <w:b/>
-          <w:bCs/>
-          <w:sz w:val="20"/>
-          <w:szCs w:val="20"/>
-        </w:rPr>
-        <w:t>P</w:t>
-      </w:r>
-      <w:r>
-        <w:rPr>
-          <w:b/>
-          <w:bCs/>
-          <w:sz w:val="20"/>
-          <w:szCs w:val="20"/>
-        </w:rPr>
-        <w:t>ICKS</w:t>
-      </w:r>
-      <w:r>
-        <w:rPr>
-          <w:sz w:val="20"/>
-          <w:szCs w:val="20"/>
-        </w:rPr>
-        <w:t xml:space="preserve"> as follows:</w:t>
-      </w:r>
-    </w:p>
-    <w:p>
-      <w:pPr>
-        <w:pStyle w:val="ListParagraph"/>
-        <w:numPr>
-          <w:ilvl w:val="2"/>
-          <w:numId w:val="3"/>
-        </w:numPr>
-        <w:rPr>
-          <w:sz w:val="20"/>
-          <w:szCs w:val="20"/>
-        </w:rPr>
-      </w:pPr>
-      <w:r>
-        <w:rPr>
-          <w:sz w:val="20"/>
-          <w:szCs w:val="20"/>
-        </w:rPr>
-        <w:t>Scan all majors with "pick lists"</w:t>
-      </w:r>
-      <w:r>
-        <w:rPr>
-          <w:sz w:val="20"/>
-          <w:szCs w:val="20"/>
-        </w:rPr>
-        <w:t>.</w:t>
-      </w:r>
-    </w:p>
-    <w:p>
-      <w:pPr>
-        <w:pStyle w:val="ListParagraph"/>
-        <w:numPr>
-          <w:ilvl w:val="2"/>
-          <w:numId w:val="3"/>
-        </w:numPr>
-        <w:rPr>
-          <w:sz w:val="20"/>
-          <w:szCs w:val="20"/>
-        </w:rPr>
-      </w:pPr>
-      <w:r>
-        <w:rPr>
-          <w:sz w:val="20"/>
-          <w:szCs w:val="20"/>
-        </w:rPr>
-        <w:t>If</w:t>
-      </w:r>
-      <w:r>
-        <w:rPr>
-          <w:sz w:val="20"/>
-          <w:szCs w:val="20"/>
-        </w:rPr>
-        <w:t xml:space="preserve"> the combination of</w:t>
-      </w:r>
-      <w:r>
-        <w:rPr>
-          <w:sz w:val="20"/>
-          <w:szCs w:val="20"/>
-        </w:rPr>
-        <w:t xml:space="preserve"> </w:t>
-      </w:r>
-      <w:r>
-        <w:rPr>
-          <w:b/>
-          <w:bCs/>
-          <w:sz w:val="20"/>
-          <w:szCs w:val="20"/>
-        </w:rPr>
-        <w:t>NC</w:t>
-      </w:r>
-      <w:r>
-        <w:rPr>
-          <w:sz w:val="20"/>
-          <w:szCs w:val="20"/>
-        </w:rPr>
-        <w:t xml:space="preserve"> </w:t>
-      </w:r>
-      <w:r>
-        <w:rPr>
-          <w:sz w:val="20"/>
-          <w:szCs w:val="20"/>
-        </w:rPr>
-        <w:t xml:space="preserve">and </w:t>
-      </w:r>
-      <w:r>
-        <w:rPr>
-          <w:b/>
-          <w:bCs/>
-          <w:sz w:val="20"/>
-          <w:szCs w:val="20"/>
-        </w:rPr>
-        <w:t>NP</w:t>
-      </w:r>
-      <w:r>
-        <w:rPr>
-          <w:sz w:val="20"/>
-          <w:szCs w:val="20"/>
-        </w:rPr>
-        <w:t xml:space="preserve"> </w:t>
-      </w:r>
-      <w:r>
-        <w:rPr>
-          <w:sz w:val="20"/>
-          <w:szCs w:val="20"/>
-        </w:rPr>
-        <w:t>will fulfill a pick list, ignore that pick list.</w:t>
-      </w:r>
-    </w:p>
-    <w:p>
-      <w:pPr>
-        <w:pStyle w:val="ListParagraph"/>
-        <w:numPr>
-          <w:ilvl w:val="2"/>
-          <w:numId w:val="3"/>
-        </w:numPr>
-        <w:rPr>
-          <w:sz w:val="20"/>
-          <w:szCs w:val="20"/>
-        </w:rPr>
-      </w:pPr>
-      <w:r>
-        <w:rPr>
-          <w:sz w:val="20"/>
-          <w:szCs w:val="20"/>
-        </w:rPr>
-        <w:t xml:space="preserve">For all not ignored, delete from the pick list all </w:t>
-      </w:r>
-      <w:r>
-        <w:rPr>
-          <w:sz w:val="20"/>
-          <w:szCs w:val="20"/>
-        </w:rPr>
-        <w:t xml:space="preserve">courses in </w:t>
-      </w:r>
-      <w:r>
-        <w:rPr>
-          <w:b/>
-          <w:bCs/>
-          <w:sz w:val="20"/>
-          <w:szCs w:val="20"/>
-        </w:rPr>
-        <w:t>NC</w:t>
-      </w:r>
-      <w:r>
-        <w:rPr>
-          <w:sz w:val="20"/>
-          <w:szCs w:val="20"/>
-        </w:rPr>
-        <w:t xml:space="preserve"> and </w:t>
-      </w:r>
-      <w:r>
-        <w:rPr>
-          <w:b/>
-          <w:bCs/>
-          <w:sz w:val="20"/>
-          <w:szCs w:val="20"/>
-        </w:rPr>
-        <w:t>NP</w:t>
-      </w:r>
-      <w:r>
-        <w:rPr>
-          <w:sz w:val="20"/>
-          <w:szCs w:val="20"/>
-        </w:rPr>
-        <w:t xml:space="preserve"> and </w:t>
-      </w:r>
-      <w:r>
-        <w:rPr>
-          <w:sz w:val="20"/>
-          <w:szCs w:val="20"/>
-        </w:rPr>
-        <w:t>reduce credit counts.</w:t>
-      </w:r>
-    </w:p>
-    <w:p>
-      <w:pPr>
-        <w:pStyle w:val="ListParagraph"/>
-        <w:numPr>
-          <w:ilvl w:val="2"/>
-          <w:numId w:val="3"/>
-        </w:numPr>
-        <w:rPr>
-          <w:sz w:val="20"/>
-          <w:szCs w:val="20"/>
-        </w:rPr>
-      </w:pPr>
-      <w:r>
-        <w:rPr>
-          <w:b/>
-          <w:bCs/>
-          <w:sz w:val="20"/>
-          <w:szCs w:val="20"/>
-        </w:rPr>
-        <w:t>P</w:t>
-      </w:r>
-      <w:r>
-        <w:rPr>
-          <w:b/>
-          <w:bCs/>
-          <w:sz w:val="20"/>
-          <w:szCs w:val="20"/>
-        </w:rPr>
-        <w:t>ICKS</w:t>
-      </w:r>
-      <w:r>
-        <w:rPr>
-          <w:sz w:val="20"/>
-          <w:szCs w:val="20"/>
-        </w:rPr>
-        <w:t xml:space="preserve"> </w:t>
-      </w:r>
-      <w:r>
-        <w:rPr>
-          <w:sz w:val="20"/>
-          <w:szCs w:val="20"/>
-        </w:rPr>
-        <w:t xml:space="preserve">= the set of </w:t>
-      </w:r>
-      <w:r>
-        <w:rPr>
-          <w:sz w:val="20"/>
-          <w:szCs w:val="20"/>
-        </w:rPr>
-        <w:t>all reduced pick lists for testing later (</w:t>
-      </w:r>
-      <w:r>
-        <w:rPr>
-          <w:sz w:val="20"/>
-          <w:szCs w:val="20"/>
-        </w:rPr>
-        <w:t xml:space="preserve">there is </w:t>
-      </w:r>
-      <w:r>
-        <w:rPr>
-          <w:sz w:val="20"/>
-          <w:szCs w:val="20"/>
-        </w:rPr>
-        <w:t xml:space="preserve">no </w:t>
-      </w:r>
-      <w:r>
-        <w:rPr>
-          <w:sz w:val="20"/>
-          <w:szCs w:val="20"/>
-        </w:rPr>
-        <w:t xml:space="preserve">good </w:t>
-      </w:r>
-      <w:r>
-        <w:rPr>
-          <w:sz w:val="20"/>
-          <w:szCs w:val="20"/>
-        </w:rPr>
-        <w:t>way to condense these)</w:t>
-      </w:r>
-    </w:p>
-    <w:p>
-      <w:pPr>
-        <w:pStyle w:val="ListParagraph"/>
-        <w:numPr>
-          <w:ilvl w:val="0"/>
-          <w:numId w:val="3"/>
-        </w:numPr>
-        <w:rPr>
-          <w:sz w:val="20"/>
-          <w:szCs w:val="20"/>
-        </w:rPr>
-      </w:pPr>
-      <w:r>
-        <w:rPr>
-          <w:sz w:val="20"/>
-          <w:szCs w:val="20"/>
-        </w:rPr>
-        <w:t>Determine the student's current credit and what remains to be completed</w:t>
-      </w:r>
-      <w:r>
-        <w:rPr>
-          <w:sz w:val="20"/>
-          <w:szCs w:val="20"/>
-        </w:rPr>
-        <w:t xml:space="preserve"> (</w:t>
-      </w:r>
-      <w:r>
-        <w:rPr>
-          <w:b/>
-          <w:bCs/>
-          <w:sz w:val="20"/>
-          <w:szCs w:val="20"/>
-        </w:rPr>
-        <w:t>TODO</w:t>
-      </w:r>
-      <w:r>
-        <w:rPr>
-          <w:sz w:val="20"/>
-          <w:szCs w:val="20"/>
-        </w:rPr>
-        <w:t>)</w:t>
-      </w:r>
-      <w:r>
-        <w:rPr>
-          <w:sz w:val="20"/>
-          <w:szCs w:val="20"/>
-        </w:rPr>
-        <w:t>.</w:t>
-      </w:r>
-    </w:p>
-    <w:p>
-      <w:pPr>
-        <w:pStyle w:val="ListParagraph"/>
-        <w:numPr>
-          <w:ilvl w:val="1"/>
-          <w:numId w:val="3"/>
-        </w:numPr>
-        <w:rPr>
-          <w:sz w:val="20"/>
-          <w:szCs w:val="20"/>
-        </w:rPr>
-      </w:pPr>
-      <w:r>
-        <w:rPr>
-          <w:sz w:val="20"/>
-          <w:szCs w:val="20"/>
-        </w:rPr>
-        <w:t>Examine transfer credit and CSU course credit - mark courses as "completed for credit"</w:t>
-      </w:r>
-    </w:p>
-    <w:p>
-      <w:pPr>
-        <w:pStyle w:val="ListParagraph"/>
-        <w:numPr>
-          <w:ilvl w:val="1"/>
-          <w:numId w:val="3"/>
-        </w:numPr>
-        <w:rPr>
-          <w:sz w:val="20"/>
-          <w:szCs w:val="20"/>
-        </w:rPr>
-      </w:pPr>
-      <w:r>
-        <w:rPr>
-          <w:b/>
-          <w:bCs/>
-          <w:sz w:val="20"/>
-          <w:szCs w:val="20"/>
-        </w:rPr>
-        <w:t>TODO =</w:t>
-      </w:r>
-      <w:r>
-        <w:rPr>
-          <w:sz w:val="20"/>
-          <w:szCs w:val="20"/>
-        </w:rPr>
-        <w:t xml:space="preserve"> </w:t>
-      </w:r>
-      <w:r>
-        <w:rPr>
-          <w:sz w:val="20"/>
-          <w:szCs w:val="20"/>
-        </w:rPr>
-        <w:t xml:space="preserve">everything in </w:t>
-      </w:r>
-      <w:r>
-        <w:rPr>
-          <w:b/>
-          <w:bCs/>
-          <w:sz w:val="20"/>
-          <w:szCs w:val="20"/>
-        </w:rPr>
-        <w:t>NP</w:t>
-      </w:r>
-      <w:r>
-        <w:rPr>
-          <w:sz w:val="20"/>
-          <w:szCs w:val="20"/>
-        </w:rPr>
-        <w:t xml:space="preserve"> and </w:t>
-      </w:r>
-      <w:r>
-        <w:rPr>
-          <w:b/>
-          <w:bCs/>
-          <w:sz w:val="20"/>
-          <w:szCs w:val="20"/>
-        </w:rPr>
-        <w:t>NC</w:t>
-      </w:r>
-      <w:r>
-        <w:rPr>
-          <w:sz w:val="20"/>
-          <w:szCs w:val="20"/>
-        </w:rPr>
-        <w:t xml:space="preserve"> that is not marked as completed</w:t>
-      </w:r>
-      <w:r>
-        <w:rPr>
-          <w:sz w:val="20"/>
-          <w:szCs w:val="20"/>
-        </w:rPr>
-        <w:t>, tag as "named"</w:t>
-      </w:r>
-    </w:p>
-    <w:p>
-      <w:pPr>
-        <w:pStyle w:val="ListParagraph"/>
-        <w:numPr>
-          <w:ilvl w:val="1"/>
-          <w:numId w:val="3"/>
-        </w:numPr>
-        <w:rPr>
-          <w:sz w:val="20"/>
-          <w:szCs w:val="20"/>
-        </w:rPr>
-      </w:pPr>
-      <w:r>
-        <w:rPr>
-          <w:sz w:val="20"/>
-          <w:szCs w:val="20"/>
-        </w:rPr>
-        <w:t xml:space="preserve">Examine </w:t>
-      </w:r>
-      <w:r>
-        <w:rPr>
-          <w:sz w:val="20"/>
-          <w:szCs w:val="20"/>
-        </w:rPr>
-        <w:t xml:space="preserve">the student's current eligibility based on placement, course work - </w:t>
-      </w:r>
-      <w:r>
-        <w:rPr>
-          <w:sz w:val="20"/>
-          <w:szCs w:val="20"/>
-        </w:rPr>
-        <w:t xml:space="preserve">tag </w:t>
-      </w:r>
-      <w:r>
-        <w:rPr>
-          <w:sz w:val="20"/>
-          <w:szCs w:val="20"/>
-        </w:rPr>
-        <w:t>courses as "eligible".</w:t>
-      </w:r>
-    </w:p>
-    <w:p>
-      <w:pPr>
-        <w:pStyle w:val="ListParagraph"/>
-        <w:numPr>
-          <w:ilvl w:val="1"/>
-          <w:numId w:val="3"/>
-        </w:numPr>
-        <w:rPr>
-          <w:sz w:val="20"/>
-          <w:szCs w:val="20"/>
-        </w:rPr>
-      </w:pPr>
-      <w:r>
-        <w:rPr>
-          <w:sz w:val="20"/>
-          <w:szCs w:val="20"/>
-        </w:rPr>
-        <w:t xml:space="preserve">Determine how many remaining credits of core the student needs in addition to </w:t>
-      </w:r>
-      <w:r>
-        <w:rPr>
-          <w:b/>
-          <w:bCs/>
-          <w:sz w:val="20"/>
-          <w:szCs w:val="20"/>
-        </w:rPr>
-        <w:t>TODO</w:t>
-      </w:r>
-      <w:r>
-        <w:rPr>
-          <w:sz w:val="20"/>
-          <w:szCs w:val="20"/>
-        </w:rPr>
-        <w:t>.</w:t>
-      </w:r>
-    </w:p>
-    <w:p>
-      <w:pPr>
-        <w:pStyle w:val="ListParagraph"/>
-        <w:numPr>
-          <w:ilvl w:val="1"/>
-          <w:numId w:val="3"/>
-        </w:numPr>
-        <w:rPr>
-          <w:sz w:val="20"/>
-          <w:szCs w:val="20"/>
-        </w:rPr>
-      </w:pPr>
-      <w:r>
-        <w:rPr>
-          <w:sz w:val="20"/>
-          <w:szCs w:val="20"/>
-        </w:rPr>
-        <w:t xml:space="preserve">For all courses in </w:t>
-      </w:r>
-      <w:r>
-        <w:rPr>
-          <w:b/>
-          <w:bCs/>
-          <w:sz w:val="20"/>
-          <w:szCs w:val="20"/>
-        </w:rPr>
-        <w:t>TODO</w:t>
-      </w:r>
-      <w:r>
-        <w:rPr>
-          <w:sz w:val="20"/>
-          <w:szCs w:val="20"/>
-        </w:rPr>
-        <w:t xml:space="preserve"> for which the student does not have prerequisites, add the prerequisite courses to </w:t>
-      </w:r>
-      <w:r>
-        <w:rPr>
-          <w:b/>
-          <w:bCs/>
-          <w:sz w:val="20"/>
-          <w:szCs w:val="20"/>
-        </w:rPr>
-        <w:t>TODO</w:t>
-      </w:r>
-      <w:r>
-        <w:rPr>
-          <w:sz w:val="20"/>
-          <w:szCs w:val="20"/>
-        </w:rPr>
-        <w:t>, tagged as "prereq, not named".</w:t>
-      </w:r>
-    </w:p>
-    <w:p>
-      <w:pPr>
-        <w:pStyle w:val="ListParagraph"/>
-        <w:numPr>
-          <w:ilvl w:val="1"/>
-          <w:numId w:val="3"/>
-        </w:numPr>
-        <w:rPr>
-          <w:sz w:val="20"/>
-          <w:szCs w:val="20"/>
-        </w:rPr>
-      </w:pPr>
-      <w:r>
-        <w:rPr>
-          <w:sz w:val="20"/>
-          <w:szCs w:val="20"/>
-        </w:rPr>
-        <w:t xml:space="preserve">Process all pick lists - make sure the collection of courses in </w:t>
-      </w:r>
-      <w:r>
-        <w:rPr>
-          <w:b/>
-          <w:bCs/>
-          <w:sz w:val="20"/>
-          <w:szCs w:val="20"/>
-        </w:rPr>
-        <w:t>TODO</w:t>
-      </w:r>
-      <w:r>
-        <w:rPr>
-          <w:sz w:val="20"/>
-          <w:szCs w:val="20"/>
-        </w:rPr>
-        <w:t xml:space="preserve"> will satisfy every pick list, and for any courses needed to fulfill a pick-list, </w:t>
-      </w:r>
-      <w:r>
-        <w:rPr>
-          <w:sz w:val="20"/>
-          <w:szCs w:val="20"/>
-        </w:rPr>
-        <w:t>tag as "meeting pick-list".</w:t>
-      </w:r>
-      <w:r>
-        <w:rPr>
-          <w:sz w:val="20"/>
-          <w:szCs w:val="20"/>
-        </w:rPr>
-        <w:t xml:space="preserve">  If </w:t>
-      </w:r>
-      <w:r>
-        <w:rPr>
-          <w:b/>
-          <w:bCs/>
-          <w:sz w:val="20"/>
-          <w:szCs w:val="20"/>
-        </w:rPr>
-        <w:t>TODO</w:t>
-      </w:r>
-      <w:r>
-        <w:rPr>
-          <w:sz w:val="20"/>
-          <w:szCs w:val="20"/>
-        </w:rPr>
-        <w:t xml:space="preserve"> has an option like </w:t>
-      </w:r>
-      <w:r>
-        <w:rPr>
-          <w:b/>
-          <w:bCs/>
-          <w:sz w:val="20"/>
-          <w:szCs w:val="20"/>
-        </w:rPr>
-        <w:t>56/60</w:t>
-      </w:r>
-      <w:r>
-        <w:rPr>
-          <w:sz w:val="20"/>
-          <w:szCs w:val="20"/>
-        </w:rPr>
-        <w:t xml:space="preserve"> and satisfying the pick list requires choosing a specific course, replace that requirement in </w:t>
-      </w:r>
-      <w:r>
-        <w:rPr>
-          <w:b/>
-          <w:bCs/>
-          <w:sz w:val="20"/>
-          <w:szCs w:val="20"/>
-        </w:rPr>
-        <w:t>TODO</w:t>
-      </w:r>
-      <w:r>
-        <w:rPr>
-          <w:sz w:val="20"/>
-          <w:szCs w:val="20"/>
-        </w:rPr>
-        <w:t xml:space="preserve"> with the specific course</w:t>
-      </w:r>
-      <w:r>
-        <w:rPr>
-          <w:sz w:val="20"/>
-          <w:szCs w:val="20"/>
-        </w:rPr>
-        <w:t>.</w:t>
-      </w:r>
-    </w:p>
-    <w:p>
-      <w:pPr>
-        <w:pStyle w:val="ListParagraph"/>
-        <w:numPr>
-          <w:ilvl w:val="0"/>
-          <w:numId w:val="3"/>
-        </w:numPr>
-        <w:rPr>
-          <w:sz w:val="20"/>
-          <w:szCs w:val="20"/>
-        </w:rPr>
-      </w:pPr>
-      <w:r>
-        <w:rPr>
-          <w:sz w:val="20"/>
-          <w:szCs w:val="20"/>
-        </w:rPr>
-        <w:t>Determine placement goals - what courses will the student "ideally" be eligible for (that they are currently not eligible for)</w:t>
-      </w:r>
-      <w:r>
-        <w:rPr>
-          <w:sz w:val="20"/>
-          <w:szCs w:val="20"/>
-        </w:rPr>
-        <w:t xml:space="preserve"> based on the </w:t>
-      </w:r>
-      <w:r>
-        <w:rPr>
-          <w:b/>
-          <w:bCs/>
-          <w:sz w:val="20"/>
-          <w:szCs w:val="20"/>
-        </w:rPr>
-        <w:t>TODO</w:t>
-      </w:r>
-      <w:r>
-        <w:rPr>
-          <w:sz w:val="20"/>
-          <w:szCs w:val="20"/>
-        </w:rPr>
-        <w:t xml:space="preserve"> list.</w:t>
-      </w:r>
-    </w:p>
-    <w:p>
-      <w:pPr>
-        <w:pStyle w:val="ListParagraph"/>
-        <w:numPr>
-          <w:ilvl w:val="0"/>
-          <w:numId w:val="3"/>
-        </w:numPr>
-        <w:rPr>
-          <w:sz w:val="20"/>
-          <w:szCs w:val="20"/>
-        </w:rPr>
-      </w:pPr>
-      <w:r>
-        <w:rPr>
-          <w:sz w:val="20"/>
-          <w:szCs w:val="20"/>
-        </w:rPr>
-        <w:t xml:space="preserve">Present completed and </w:t>
-      </w:r>
-      <w:r>
-        <w:rPr>
-          <w:b/>
-          <w:bCs/>
-          <w:sz w:val="20"/>
-          <w:szCs w:val="20"/>
-        </w:rPr>
-        <w:t>TODO</w:t>
-      </w:r>
-      <w:r>
-        <w:rPr>
-          <w:sz w:val="20"/>
-          <w:szCs w:val="20"/>
-        </w:rPr>
-        <w:t xml:space="preserve"> courses, along with eligibility</w:t>
-      </w:r>
-      <w:r>
-        <w:rPr>
-          <w:sz w:val="20"/>
-          <w:szCs w:val="20"/>
-        </w:rPr>
-        <w:t xml:space="preserve"> and next steps.</w:t>
-      </w:r>
-    </w:p>
-    <w:p>
-      <w:pPr>
-        <w:rPr>
-          <w:b/>
-          <w:bCs/>
-          <w:sz w:val="20"/>
-          <w:szCs w:val="20"/>
-        </w:rPr>
-      </w:pPr>
+        <w:t xml:space="preserve">Else indicate "You should complete the ___ sections of </w:t>
+      </w:r>
+      <w:r>
+        <w:rPr>
+          <w:sz w:val="20"/>
+          <w:szCs w:val="20"/>
+        </w:rPr>
+        <w:t>Math Placement to try to place out of [implicit requirements] to become eligible for [named requirements]."</w:t>
+      </w:r>
+    </w:p>
+    <w:p>
+      <w:pPr>
+        <w:spacing w:after="0"/>
+        <w:rPr>
+          <w:b/>
+          <w:bCs/>
+          <w:sz w:val="20"/>
+          <w:szCs w:val="20"/>
+        </w:rPr>
+      </w:pPr>
+    </w:p>
+    <w:p>
+      <w:pPr>
+        <w:spacing w:after="0"/>
+        <w:rPr>
+          <w:b/>
+          <w:bCs/>
+          <w:sz w:val="20"/>
+          <w:szCs w:val="20"/>
+        </w:rPr>
+      </w:pPr>
+    </w:p>
+    <w:p>
+      <w:pPr>
+        <w:spacing w:after="0"/>
+        <w:rPr>
+          <w:b/>
+          <w:bCs/>
+          <w:sz w:val="20"/>
+          <w:szCs w:val="20"/>
+        </w:rPr>
+      </w:pPr>
+      <w:r>
+        <w:rPr>
+          <w:b/>
+          <w:bCs/>
+          <w:sz w:val="20"/>
+          <w:szCs w:val="20"/>
+        </w:rPr>
+        <w:t>Math Plan Database Storage</w:t>
+      </w:r>
+    </w:p>
+    <w:p>
+      <w:pPr>
+        <w:spacing w:after="0"/>
+        <w:rPr>
+          <w:sz w:val="20"/>
+          <w:szCs w:val="20"/>
+        </w:rPr>
+      </w:pPr>
+    </w:p>
+    <w:p>
+      <w:pPr>
+        <w:spacing w:after="0"/>
+        <w:rPr>
+          <w:sz w:val="20"/>
+          <w:szCs w:val="20"/>
+        </w:rPr>
+      </w:pPr>
+      <w:r>
+        <w:rPr>
+          <w:sz w:val="20"/>
+          <w:szCs w:val="20"/>
+        </w:rPr>
+        <w:t>All student responses are stored in the "stmathplan" table.  Responses on the same login session are tracked by an ID in the "session" field.</w:t>
+      </w:r>
+    </w:p>
+    <w:p>
+      <w:pPr>
+        <w:spacing w:after="0"/>
+        <w:rPr>
+          <w:sz w:val="20"/>
+          <w:szCs w:val="20"/>
+        </w:rPr>
+      </w:pPr>
+    </w:p>
+    <w:p>
+      <w:pPr>
+        <w:spacing w:after="0"/>
+        <w:rPr>
+          <w:sz w:val="20"/>
+          <w:szCs w:val="20"/>
+        </w:rPr>
+      </w:pPr>
+      <w:r>
+        <w:rPr>
+          <w:sz w:val="20"/>
+          <w:szCs w:val="20"/>
+        </w:rPr>
+        <w:t>To get the most recent responses, query for the maximum "exam_dt" and "finish_time" combination for a particular question,</w:t>
+      </w:r>
+    </w:p>
+    <w:p>
+      <w:pPr>
+        <w:spacing w:after="0"/>
+        <w:rPr>
+          <w:sz w:val="20"/>
+          <w:szCs w:val="20"/>
+        </w:rPr>
+      </w:pPr>
+      <w:r>
+        <w:rPr>
+          <w:sz w:val="20"/>
+          <w:szCs w:val="20"/>
+        </w:rPr>
+        <w:t>then get all responses with those values.</w:t>
+      </w:r>
+    </w:p>
+    <w:p>
+      <w:pPr>
+        <w:spacing w:after="0"/>
+        <w:rPr>
+          <w:sz w:val="20"/>
+          <w:szCs w:val="20"/>
+        </w:rPr>
+      </w:pPr>
+    </w:p>
+    <w:p>
+      <w:pPr>
+        <w:tabs>
+          <w:tab w:val="left" w:pos="1440"/>
+          <w:tab w:val="left" w:pos="2880"/>
+        </w:tabs>
+        <w:spacing w:after="0"/>
+        <w:rPr>
+          <w:b/>
+          <w:bCs/>
+          <w:sz w:val="20"/>
+          <w:szCs w:val="20"/>
+          <w:u w:val="single"/>
+        </w:rPr>
+      </w:pPr>
+      <w:r>
+        <w:rPr>
+          <w:b/>
+          <w:bCs/>
+          <w:sz w:val="20"/>
+          <w:szCs w:val="20"/>
+          <w:u w:val="single"/>
+        </w:rPr>
+        <w:t>version:</w:t>
+      </w:r>
+      <w:r>
+        <w:rPr>
+          <w:b/>
+          <w:bCs/>
+          <w:sz w:val="20"/>
+          <w:szCs w:val="20"/>
+          <w:u w:val="single"/>
+        </w:rPr>
+        <w:tab/>
+        <w:t>survey_nbr:</w:t>
+      </w:r>
+      <w:r>
+        <w:rPr>
+          <w:b/>
+          <w:bCs/>
+          <w:sz w:val="20"/>
+          <w:szCs w:val="20"/>
+          <w:u w:val="single"/>
+        </w:rPr>
+        <w:tab/>
+        <w:t>description:</w:t>
+      </w:r>
+      <w:r>
+        <w:rPr>
+          <w:b/>
+          <w:bCs/>
+          <w:sz w:val="20"/>
+          <w:szCs w:val="20"/>
+          <w:u w:val="single"/>
+        </w:rPr>
+        <w:tab/>
+      </w:r>
+      <w:r>
+        <w:rPr>
+          <w:b/>
+          <w:bCs/>
+          <w:sz w:val="20"/>
+          <w:szCs w:val="20"/>
+          <w:u w:val="single"/>
+        </w:rPr>
+        <w:tab/>
+      </w:r>
+      <w:r>
+        <w:rPr>
+          <w:b/>
+          <w:bCs/>
+          <w:sz w:val="20"/>
+          <w:szCs w:val="20"/>
+          <w:u w:val="single"/>
+        </w:rPr>
+        <w:tab/>
+      </w:r>
+      <w:r>
+        <w:rPr>
+          <w:b/>
+          <w:bCs/>
+          <w:sz w:val="20"/>
+          <w:szCs w:val="20"/>
+          <w:u w:val="single"/>
+        </w:rPr>
+        <w:tab/>
+      </w:r>
+      <w:r>
+        <w:rPr>
+          <w:b/>
+          <w:bCs/>
+          <w:sz w:val="20"/>
+          <w:szCs w:val="20"/>
+          <w:u w:val="single"/>
+        </w:rPr>
+        <w:tab/>
+      </w:r>
+      <w:r>
+        <w:rPr>
+          <w:b/>
+          <w:bCs/>
+          <w:sz w:val="20"/>
+          <w:szCs w:val="20"/>
+          <w:u w:val="single"/>
+        </w:rPr>
+        <w:tab/>
+      </w:r>
+      <w:r>
+        <w:rPr>
+          <w:b/>
+          <w:bCs/>
+          <w:sz w:val="20"/>
+          <w:szCs w:val="20"/>
+          <w:u w:val="single"/>
+        </w:rPr>
+        <w:tab/>
+      </w:r>
+      <w:r>
+        <w:rPr>
+          <w:b/>
+          <w:bCs/>
+          <w:sz w:val="20"/>
+          <w:szCs w:val="20"/>
+          <w:u w:val="single"/>
+        </w:rPr>
+        <w:tab/>
+      </w:r>
+      <w:r>
+        <w:rPr>
+          <w:b/>
+          <w:bCs/>
+          <w:sz w:val="20"/>
+          <w:szCs w:val="20"/>
+          <w:u w:val="single"/>
+        </w:rPr>
+        <w:tab/>
+      </w:r>
+    </w:p>
+    <w:p>
+      <w:pPr>
+        <w:tabs>
+          <w:tab w:val="left" w:pos="1440"/>
+          <w:tab w:val="left" w:pos="2880"/>
+        </w:tabs>
+        <w:spacing w:after="0"/>
+        <w:rPr>
+          <w:sz w:val="20"/>
+          <w:szCs w:val="20"/>
+        </w:rPr>
+      </w:pPr>
+      <w:r>
+        <w:rPr>
+          <w:sz w:val="20"/>
+          <w:szCs w:val="20"/>
+        </w:rPr>
+        <w:t>WLCM1</w:t>
+      </w:r>
+      <w:r>
+        <w:rPr>
+          <w:sz w:val="20"/>
+          <w:szCs w:val="20"/>
+        </w:rPr>
+        <w:tab/>
+        <w:t>(varies)</w:t>
+      </w:r>
+      <w:r>
+        <w:rPr>
+          <w:sz w:val="20"/>
+          <w:szCs w:val="20"/>
+        </w:rPr>
+        <w:tab/>
+        <w:t>One "Y" response per selected major, survey_nbr is the numeric code of the major.</w:t>
+      </w:r>
+    </w:p>
+    <w:p>
+      <w:pPr>
+        <w:tabs>
+          <w:tab w:val="left" w:pos="1440"/>
+          <w:tab w:val="left" w:pos="2880"/>
+        </w:tabs>
+        <w:spacing w:after="0"/>
+        <w:rPr>
+          <w:sz w:val="20"/>
+          <w:szCs w:val="20"/>
+        </w:rPr>
+      </w:pPr>
+      <w:r>
+        <w:rPr>
+          <w:sz w:val="20"/>
+          <w:szCs w:val="20"/>
+        </w:rPr>
+        <w:t>WLCM2</w:t>
+      </w:r>
+      <w:r>
+        <w:rPr>
+          <w:sz w:val="20"/>
+          <w:szCs w:val="20"/>
+        </w:rPr>
+        <w:tab/>
+        <w:t>1, 2, 3, 4</w:t>
+      </w:r>
+      <w:r>
+        <w:rPr>
+          <w:sz w:val="20"/>
+          <w:szCs w:val="20"/>
+        </w:rPr>
+        <w:tab/>
+        <w:t>A short summary of the plan for PRE, Sem1, Sem2, and beyond</w:t>
+      </w:r>
+      <w:r>
+        <w:rPr>
+          <w:sz w:val="20"/>
+          <w:szCs w:val="20"/>
+        </w:rPr>
+        <w:br/>
+      </w:r>
+      <w:r>
+        <w:rPr>
+          <w:sz w:val="20"/>
+          <w:szCs w:val="20"/>
+        </w:rPr>
+        <w:tab/>
+      </w:r>
+      <w:r>
+        <w:rPr>
+          <w:sz w:val="20"/>
+          <w:szCs w:val="20"/>
+        </w:rPr>
+        <w:tab/>
+        <w:t>Starting in SM25, this is reduced to just PRE</w:t>
+      </w:r>
+    </w:p>
+    <w:p>
+      <w:pPr>
+        <w:tabs>
+          <w:tab w:val="left" w:pos="1440"/>
+          <w:tab w:val="left" w:pos="2880"/>
+        </w:tabs>
+        <w:spacing w:after="0"/>
+        <w:rPr>
+          <w:sz w:val="20"/>
+          <w:szCs w:val="20"/>
+        </w:rPr>
+      </w:pPr>
+      <w:r>
+        <w:rPr>
+          <w:sz w:val="20"/>
+          <w:szCs w:val="20"/>
+        </w:rPr>
+        <w:t>WLCM3</w:t>
+      </w:r>
+      <w:r>
+        <w:rPr>
+          <w:sz w:val="20"/>
+          <w:szCs w:val="20"/>
+        </w:rPr>
+        <w:tab/>
+        <w:t>1</w:t>
+      </w:r>
+      <w:r>
+        <w:rPr>
+          <w:sz w:val="20"/>
+          <w:szCs w:val="20"/>
+        </w:rPr>
+        <w:tab/>
+        <w:t>"Y" if the student checked the "this is only a recommendation" assertion</w:t>
+      </w:r>
+    </w:p>
+    <w:p>
+      <w:pPr>
+        <w:tabs>
+          <w:tab w:val="left" w:pos="1440"/>
+          <w:tab w:val="left" w:pos="2880"/>
+        </w:tabs>
+        <w:spacing w:after="0"/>
+        <w:rPr>
+          <w:sz w:val="20"/>
+          <w:szCs w:val="20"/>
+        </w:rPr>
+      </w:pPr>
+      <w:r>
+        <w:rPr>
+          <w:sz w:val="20"/>
+          <w:szCs w:val="20"/>
+        </w:rPr>
+        <w:t>WLCM4</w:t>
+      </w:r>
+      <w:r>
+        <w:rPr>
+          <w:sz w:val="20"/>
+          <w:szCs w:val="20"/>
+        </w:rPr>
+        <w:tab/>
+        <w:t>1</w:t>
+      </w:r>
+      <w:r>
+        <w:rPr>
+          <w:sz w:val="20"/>
+          <w:szCs w:val="20"/>
+        </w:rPr>
+        <w:tab/>
+        <w:t>"Y" is the student reviewed their existing work</w:t>
+      </w:r>
+    </w:p>
+    <w:p>
+      <w:pPr>
+        <w:tabs>
+          <w:tab w:val="left" w:pos="1440"/>
+          <w:tab w:val="left" w:pos="2880"/>
+        </w:tabs>
+        <w:spacing w:after="0"/>
+        <w:rPr>
+          <w:sz w:val="20"/>
+          <w:szCs w:val="20"/>
+        </w:rPr>
+      </w:pPr>
+      <w:r>
+        <w:rPr>
+          <w:sz w:val="20"/>
+          <w:szCs w:val="20"/>
+        </w:rPr>
+        <w:t>WLCM5</w:t>
+      </w:r>
+      <w:r>
+        <w:rPr>
+          <w:sz w:val="20"/>
+          <w:szCs w:val="20"/>
+        </w:rPr>
+        <w:tab/>
+        <w:t>1</w:t>
+      </w:r>
+      <w:r>
+        <w:rPr>
+          <w:sz w:val="20"/>
+          <w:szCs w:val="20"/>
+        </w:rPr>
+        <w:tab/>
+      </w:r>
+      <w:r>
+        <w:rPr>
+          <w:sz w:val="20"/>
+          <w:szCs w:val="20"/>
+        </w:rPr>
+        <w:t xml:space="preserve">"Y" means the math plan is completed and placement is </w:t>
+      </w:r>
+      <w:r>
+        <w:rPr>
+          <w:b/>
+          <w:bCs/>
+          <w:sz w:val="20"/>
+          <w:szCs w:val="20"/>
+        </w:rPr>
+        <w:t>not needed</w:t>
+      </w:r>
+    </w:p>
+    <w:p>
+      <w:pPr>
+        <w:tabs>
+          <w:tab w:val="left" w:pos="1440"/>
+          <w:tab w:val="left" w:pos="2880"/>
+        </w:tabs>
+        <w:spacing w:after="0"/>
+        <w:rPr>
+          <w:b/>
+          <w:bCs/>
+          <w:sz w:val="20"/>
+          <w:szCs w:val="20"/>
+        </w:rPr>
+      </w:pPr>
+      <w:r>
+        <w:rPr>
+          <w:sz w:val="20"/>
+          <w:szCs w:val="20"/>
+        </w:rPr>
+        <w:tab/>
+        <w:t>2</w:t>
+      </w:r>
+      <w:r>
+        <w:rPr>
+          <w:sz w:val="20"/>
+          <w:szCs w:val="20"/>
+        </w:rPr>
+        <w:tab/>
+      </w:r>
+      <w:r>
+        <w:rPr>
+          <w:sz w:val="20"/>
+          <w:szCs w:val="20"/>
+        </w:rPr>
+        <w:t xml:space="preserve">"Y" means the math plan is completed and placement is </w:t>
+      </w:r>
+      <w:r>
+        <w:rPr>
+          <w:b/>
+          <w:bCs/>
+          <w:sz w:val="20"/>
+          <w:szCs w:val="20"/>
+        </w:rPr>
+        <w:t>needed</w:t>
+      </w:r>
+    </w:p>
+    <w:p>
+      <w:pPr>
+        <w:tabs>
+          <w:tab w:val="left" w:pos="1440"/>
+          <w:tab w:val="left" w:pos="2880"/>
+        </w:tabs>
+        <w:spacing w:after="0"/>
+        <w:rPr>
+          <w:sz w:val="20"/>
+          <w:szCs w:val="20"/>
+        </w:rPr>
+      </w:pPr>
+      <w:r>
+        <w:rPr>
+          <w:sz w:val="20"/>
+          <w:szCs w:val="20"/>
+        </w:rPr>
+        <w:t>WLCM6</w:t>
+      </w:r>
+      <w:r>
+        <w:rPr>
+          <w:sz w:val="20"/>
+          <w:szCs w:val="20"/>
+        </w:rPr>
+        <w:tab/>
+        <w:t>1</w:t>
+      </w:r>
+      <w:r>
+        <w:rPr>
+          <w:sz w:val="20"/>
+          <w:szCs w:val="20"/>
+        </w:rPr>
+        <w:tab/>
+        <w:t>"Y" means the student has accessed placement review materials</w:t>
+      </w:r>
+    </w:p>
+    <w:p>
+      <w:pPr>
+        <w:tabs>
+          <w:tab w:val="left" w:pos="1440"/>
+          <w:tab w:val="left" w:pos="2880"/>
+        </w:tabs>
+        <w:spacing w:after="0"/>
+        <w:rPr>
+          <w:sz w:val="20"/>
+          <w:szCs w:val="20"/>
+        </w:rPr>
+      </w:pPr>
+      <w:r>
+        <w:rPr>
+          <w:sz w:val="20"/>
+          <w:szCs w:val="20"/>
+        </w:rPr>
+        <w:t>WLCM7</w:t>
+      </w:r>
+      <w:r>
+        <w:rPr>
+          <w:sz w:val="20"/>
+          <w:szCs w:val="20"/>
+        </w:rPr>
+        <w:tab/>
+        <w:t>1</w:t>
+      </w:r>
+      <w:r>
+        <w:rPr>
+          <w:sz w:val="20"/>
+          <w:szCs w:val="20"/>
+        </w:rPr>
+        <w:tab/>
+        <w:t>"Y" means the student has checked results after completing placement</w:t>
+      </w:r>
+    </w:p>
+    <w:p>
+      <w:pPr>
+        <w:tabs>
+          <w:tab w:val="left" w:pos="1440"/>
+          <w:tab w:val="left" w:pos="2880"/>
+        </w:tabs>
+        <w:spacing w:after="0"/>
+        <w:rPr>
+          <w:sz w:val="20"/>
+          <w:szCs w:val="20"/>
+        </w:rPr>
+      </w:pPr>
+    </w:p>
+    <w:p>
+      <w:pPr>
+        <w:tabs>
+          <w:tab w:val="left" w:pos="1440"/>
+          <w:tab w:val="left" w:pos="2880"/>
+        </w:tabs>
+        <w:spacing w:after="0"/>
+        <w:rPr>
+          <w:sz w:val="20"/>
+          <w:szCs w:val="20"/>
+        </w:rPr>
+      </w:pPr>
+    </w:p>
+    <w:p>
+      <w:pPr>
+        <w:tabs>
+          <w:tab w:val="left" w:pos="1440"/>
+          <w:tab w:val="left" w:pos="2880"/>
+        </w:tabs>
+        <w:spacing w:after="0"/>
+        <w:rPr>
+          <w:sz w:val="20"/>
+          <w:szCs w:val="20"/>
+        </w:rPr>
+      </w:pPr>
+    </w:p>
+    <w:p>
+      <w:pPr>
+        <w:spacing w:after="0"/>
+        <w:rPr>
+          <w:b/>
+          <w:bCs/>
+          <w:sz w:val="20"/>
+          <w:szCs w:val="20"/>
+        </w:rPr>
+      </w:pPr>
+      <w:r>
+        <w:rPr>
+          <w:b/>
+          <w:bCs/>
+          <w:sz w:val="20"/>
+          <w:szCs w:val="20"/>
+        </w:rPr>
+        <w:t xml:space="preserve">Math Plan </w:t>
+      </w:r>
+      <w:r>
+        <w:rPr>
+          <w:b/>
+          <w:bCs/>
+          <w:sz w:val="20"/>
+          <w:szCs w:val="20"/>
+        </w:rPr>
+        <w:t>Outcomes</w:t>
+      </w:r>
+    </w:p>
+    <w:p>
+      <w:pPr>
+        <w:spacing w:after="0"/>
+        <w:rPr>
+          <w:sz w:val="20"/>
+          <w:szCs w:val="20"/>
+        </w:rPr>
+      </w:pPr>
+    </w:p>
+    <w:p>
+      <w:pPr>
+        <w:spacing w:after="0"/>
+        <w:rPr>
+          <w:sz w:val="20"/>
+          <w:szCs w:val="20"/>
+        </w:rPr>
+      </w:pPr>
+      <w:r>
+        <w:rPr>
+          <w:sz w:val="20"/>
+          <w:szCs w:val="20"/>
+        </w:rPr>
+        <w:t>Status is stored in SOATEST as a test score with exam code "MPL".</w:t>
+      </w:r>
+    </w:p>
+    <w:p>
+      <w:pPr>
+        <w:spacing w:after="0"/>
+        <w:rPr>
+          <w:sz w:val="20"/>
+          <w:szCs w:val="20"/>
+        </w:rPr>
+      </w:pPr>
+    </w:p>
+    <w:p>
+      <w:pPr>
+        <w:spacing w:after="0"/>
+        <w:rPr>
+          <w:sz w:val="20"/>
+          <w:szCs w:val="20"/>
+        </w:rPr>
+      </w:pPr>
+      <w:r>
+        <w:rPr>
+          <w:sz w:val="20"/>
+          <w:szCs w:val="20"/>
+        </w:rPr>
+        <w:t>The test score is "1" is placement is either complete or is not needed (this displays a completion checkbox on the Ram Start item for Math Placement), or "2" if placement is needed and not yet complete (this marks that Ram Start item as something needing to be done.</w:t>
+      </w:r>
+    </w:p>
+    <w:p>
+      <w:pPr>
+        <w:spacing w:after="0"/>
+        <w:rPr>
+          <w:sz w:val="20"/>
+          <w:szCs w:val="20"/>
+        </w:rPr>
+      </w:pPr>
+    </w:p>
+    <w:p>
+      <w:pPr>
+        <w:spacing w:after="0"/>
+        <w:rPr>
+          <w:sz w:val="20"/>
+          <w:szCs w:val="20"/>
+        </w:rPr>
+      </w:pPr>
+      <w:r>
+        <w:rPr>
+          <w:sz w:val="20"/>
+          <w:szCs w:val="20"/>
+        </w:rPr>
+        <w:t>Since data can arrive after the student completes their plan (transfer credit, for example), there is a nightly batch that recalculates this test score for all new students, checks the value in SOATEST, and performs an update if status has changed.</w:t>
+      </w:r>
+    </w:p>
+    <w:p>
+      <w:pPr>
+        <w:spacing w:after="0"/>
+        <w:rPr>
+          <w:sz w:val="20"/>
+          <w:szCs w:val="20"/>
+        </w:rPr>
+      </w:pPr>
+    </w:p>
+    <w:p>
+      <w:pPr>
+        <w:rPr>
+          <w:b/>
+          <w:bCs/>
+          <w:sz w:val="20"/>
+          <w:szCs w:val="20"/>
+        </w:rPr>
+      </w:pPr>
+      <w:r>
+        <w:rPr>
+          <w:sz w:val="20"/>
+          <w:szCs w:val="20"/>
+        </w:rPr>
+        <w:t>We don't have a way to update the MPL test score in place, so when we need to change it, we have to insert a new MPL test score row with the updated value - systems that use the MPL score have to query for the most recent score.</w:t>
+      </w:r>
+    </w:p>
+    <w:p>
+      <w:pPr>
+        <w:rPr>
+          <w:b/>
+          <w:bCs/>
+          <w:sz w:val="20"/>
+          <w:szCs w:val="20"/>
+        </w:rPr>
+      </w:pPr>
+      <w:r>
+        <w:rPr>
+          <w:b/>
+          <w:bCs/>
+          <w:sz w:val="20"/>
+          <w:szCs w:val="20"/>
+        </w:rPr>
+        <w:br w:type="page"/>
+      </w:r>
     </w:p>
     <w:p>
       <w:pPr>
@@ -12981,15 +13510,7 @@
           <w:sz w:val="20"/>
           <w:szCs w:val="20"/>
         </w:rPr>
-        <w:t>Natural Science</w:t>
-      </w:r>
-      <w:r>
-        <w:rPr>
-          <w:color w:val="EE0000"/>
-          <w:sz w:val="20"/>
-          <w:szCs w:val="20"/>
-        </w:rPr>
-        <w:t xml:space="preserve"> (Physics Education)</w:t>
+        <w:t>Natural Science (Physics Education)</w:t>
       </w:r>
     </w:p>
     <w:p>
@@ -13071,16 +13592,7 @@
           <w:sz w:val="20"/>
           <w:szCs w:val="20"/>
         </w:rPr>
-        <w:t>1</w:t>
-      </w:r>
-      <w:r>
-        <w:rPr>
-          <w:b/>
-          <w:bCs/>
-          <w:sz w:val="20"/>
-          <w:szCs w:val="20"/>
-        </w:rPr>
-        <w:t>60</w:t>
+        <w:t>160</w:t>
       </w:r>
     </w:p>
     <w:p>
@@ -14285,7 +14797,6 @@
     </w:p>
     <w:p>
       <w:pPr>
-        <w:spacing w:after="0"/>
         <w:rPr>
           <w:sz w:val="20"/>
           <w:szCs w:val="20"/>
@@ -14391,9 +14902,9 @@
     </w:lvl>
   </w:abstractNum>
   <w:abstractNum w:abstractNumId="1" w15:restartNumberingAfterBreak="0">
-    <w:nsid w:val="5B2A34AA"/>
+    <w:nsid w:val="34B41BB9"/>
     <w:multiLevelType w:val="hybridMultilevel"/>
-    <w:tmpl w:val="59B625D8"/>
+    <w:tmpl w:val="9A52E7DC"/>
     <w:lvl w:ilvl="0" w:tplc="04090001">
       <w:start w:val="1"/>
       <w:numFmt w:val="bullet"/>
@@ -14504,9 +15015,9 @@
     </w:lvl>
   </w:abstractNum>
   <w:abstractNum w:abstractNumId="2" w15:restartNumberingAfterBreak="0">
-    <w:nsid w:val="7AEB5C19"/>
+    <w:nsid w:val="5B2A34AA"/>
     <w:multiLevelType w:val="hybridMultilevel"/>
-    <w:tmpl w:val="FE22F954"/>
+    <w:tmpl w:val="59B625D8"/>
     <w:lvl w:ilvl="0" w:tplc="04090001">
       <w:start w:val="1"/>
       <w:numFmt w:val="bullet"/>
@@ -14616,14 +15127,130 @@
       </w:rPr>
     </w:lvl>
   </w:abstractNum>
+  <w:abstractNum w:abstractNumId="3" w15:restartNumberingAfterBreak="0">
+    <w:nsid w:val="7AEB5C19"/>
+    <w:multiLevelType w:val="hybridMultilevel"/>
+    <w:tmpl w:val="FE22F954"/>
+    <w:lvl w:ilvl="0" w:tplc="04090001">
+      <w:start w:val="1"/>
+      <w:numFmt w:val="bullet"/>
+      <w:lvlText w:val=""/>
+      <w:lvlJc w:val="left"/>
+      <w:pPr>
+        <w:ind w:left="720" w:hanging="360"/>
+      </w:pPr>
+      <w:rPr>
+        <w:rFonts w:ascii="Symbol" w:hAnsi="Symbol" w:hint="default"/>
+      </w:rPr>
+    </w:lvl>
+    <w:lvl w:ilvl="1" w:tplc="04090003" w:tentative="1">
+      <w:start w:val="1"/>
+      <w:numFmt w:val="bullet"/>
+      <w:lvlText w:val="o"/>
+      <w:lvlJc w:val="left"/>
+      <w:pPr>
+        <w:ind w:left="1440" w:hanging="360"/>
+      </w:pPr>
+      <w:rPr>
+        <w:rFonts w:ascii="Courier New" w:hAnsi="Courier New" w:cs="Courier New" w:hint="default"/>
+      </w:rPr>
+    </w:lvl>
+    <w:lvl w:ilvl="2" w:tplc="04090005" w:tentative="1">
+      <w:start w:val="1"/>
+      <w:numFmt w:val="bullet"/>
+      <w:lvlText w:val=""/>
+      <w:lvlJc w:val="left"/>
+      <w:pPr>
+        <w:ind w:left="2160" w:hanging="360"/>
+      </w:pPr>
+      <w:rPr>
+        <w:rFonts w:ascii="Wingdings" w:hAnsi="Wingdings" w:hint="default"/>
+      </w:rPr>
+    </w:lvl>
+    <w:lvl w:ilvl="3" w:tplc="04090001" w:tentative="1">
+      <w:start w:val="1"/>
+      <w:numFmt w:val="bullet"/>
+      <w:lvlText w:val=""/>
+      <w:lvlJc w:val="left"/>
+      <w:pPr>
+        <w:ind w:left="2880" w:hanging="360"/>
+      </w:pPr>
+      <w:rPr>
+        <w:rFonts w:ascii="Symbol" w:hAnsi="Symbol" w:hint="default"/>
+      </w:rPr>
+    </w:lvl>
+    <w:lvl w:ilvl="4" w:tplc="04090003" w:tentative="1">
+      <w:start w:val="1"/>
+      <w:numFmt w:val="bullet"/>
+      <w:lvlText w:val="o"/>
+      <w:lvlJc w:val="left"/>
+      <w:pPr>
+        <w:ind w:left="3600" w:hanging="360"/>
+      </w:pPr>
+      <w:rPr>
+        <w:rFonts w:ascii="Courier New" w:hAnsi="Courier New" w:cs="Courier New" w:hint="default"/>
+      </w:rPr>
+    </w:lvl>
+    <w:lvl w:ilvl="5" w:tplc="04090005" w:tentative="1">
+      <w:start w:val="1"/>
+      <w:numFmt w:val="bullet"/>
+      <w:lvlText w:val=""/>
+      <w:lvlJc w:val="left"/>
+      <w:pPr>
+        <w:ind w:left="4320" w:hanging="360"/>
+      </w:pPr>
+      <w:rPr>
+        <w:rFonts w:ascii="Wingdings" w:hAnsi="Wingdings" w:hint="default"/>
+      </w:rPr>
+    </w:lvl>
+    <w:lvl w:ilvl="6" w:tplc="04090001" w:tentative="1">
+      <w:start w:val="1"/>
+      <w:numFmt w:val="bullet"/>
+      <w:lvlText w:val=""/>
+      <w:lvlJc w:val="left"/>
+      <w:pPr>
+        <w:ind w:left="5040" w:hanging="360"/>
+      </w:pPr>
+      <w:rPr>
+        <w:rFonts w:ascii="Symbol" w:hAnsi="Symbol" w:hint="default"/>
+      </w:rPr>
+    </w:lvl>
+    <w:lvl w:ilvl="7" w:tplc="04090003" w:tentative="1">
+      <w:start w:val="1"/>
+      <w:numFmt w:val="bullet"/>
+      <w:lvlText w:val="o"/>
+      <w:lvlJc w:val="left"/>
+      <w:pPr>
+        <w:ind w:left="5760" w:hanging="360"/>
+      </w:pPr>
+      <w:rPr>
+        <w:rFonts w:ascii="Courier New" w:hAnsi="Courier New" w:cs="Courier New" w:hint="default"/>
+      </w:rPr>
+    </w:lvl>
+    <w:lvl w:ilvl="8" w:tplc="04090005" w:tentative="1">
+      <w:start w:val="1"/>
+      <w:numFmt w:val="bullet"/>
+      <w:lvlText w:val=""/>
+      <w:lvlJc w:val="left"/>
+      <w:pPr>
+        <w:ind w:left="6480" w:hanging="360"/>
+      </w:pPr>
+      <w:rPr>
+        <w:rFonts w:ascii="Wingdings" w:hAnsi="Wingdings" w:hint="default"/>
+      </w:rPr>
+    </w:lvl>
+  </w:abstractNum>
   <w:num w:numId="1" w16cid:durableId="446244345">
-    <w:abstractNumId w:val="2"/>
+    <w:abstractNumId w:val="3"/>
   </w:num>
   <w:num w:numId="2" w16cid:durableId="1643273854">
-    <w:abstractNumId w:val="1"/>
+    <w:abstractNumId w:val="2"/>
   </w:num>
   <w:num w:numId="3" w16cid:durableId="1734616857">
     <w:abstractNumId w:val="0"/>
+  </w:num>
+  <w:num w:numId="4" w16cid:durableId="155151705">
+    <w:abstractNumId w:val="1"/>
   </w:num>
 </w:numbering>
 </file>

</xml_diff>

<commit_message>
Work on math plan logic, updated to database code
</commit_message>
<xml_diff>
--- a/docs/Math Plan Logic.docx
+++ b/docs/Math Plan Logic.docx
@@ -2899,14 +2899,7 @@
           <w:sz w:val="20"/>
           <w:szCs w:val="20"/>
         </w:rPr>
-        <w:t xml:space="preserve"> </w:t>
-      </w:r>
-      <w:r>
-        <w:rPr>
-          <w:sz w:val="20"/>
-          <w:szCs w:val="20"/>
-        </w:rPr>
-        <w:t xml:space="preserve">is not </w:t>
+        <w:t xml:space="preserve"> is not </w:t>
       </w:r>
       <w:r>
         <w:rPr>
@@ -3050,42 +3043,7 @@
           <w:sz w:val="20"/>
           <w:szCs w:val="20"/>
         </w:rPr>
-        <w:t>Examine transfer credit</w:t>
-      </w:r>
-      <w:r>
-        <w:rPr>
-          <w:sz w:val="20"/>
-          <w:szCs w:val="20"/>
-        </w:rPr>
-        <w:t>,</w:t>
-      </w:r>
-      <w:r>
-        <w:rPr>
-          <w:sz w:val="20"/>
-          <w:szCs w:val="20"/>
-        </w:rPr>
-        <w:t xml:space="preserve"> CSU course credit</w:t>
-      </w:r>
-      <w:r>
-        <w:rPr>
-          <w:sz w:val="20"/>
-          <w:szCs w:val="20"/>
-        </w:rPr>
-        <w:t>, and placement credit.  Categorize</w:t>
-      </w:r>
-      <w:r>
-        <w:rPr>
-          <w:sz w:val="20"/>
-          <w:szCs w:val="20"/>
-        </w:rPr>
-        <w:t xml:space="preserve"> trajectory courses as</w:t>
-      </w:r>
-      <w:r>
-        <w:rPr>
-          <w:sz w:val="20"/>
-          <w:szCs w:val="20"/>
-        </w:rPr>
-        <w:t>:</w:t>
+        <w:t>Examine transfer credit, CSU course credit, and placement credit.  Categorize trajectory courses as:</w:t>
       </w:r>
     </w:p>
     <w:p>
@@ -3261,14 +3219,7 @@
           <w:sz w:val="20"/>
           <w:szCs w:val="20"/>
         </w:rPr>
-        <w:t>Else if the student is eligible for all named precalculus courses (possibly having to register for multiple in a term)</w:t>
-      </w:r>
-      <w:r>
-        <w:rPr>
-          <w:sz w:val="20"/>
-          <w:szCs w:val="20"/>
-        </w:rPr>
-        <w:t>, indicate "You are eligible for ___, no further action is needed."</w:t>
+        <w:t>Else if the student is eligible for all named precalculus courses (possibly having to register for multiple in a term), indicate "You are eligible for ___, no further action is needed."</w:t>
       </w:r>
     </w:p>
     <w:p>
@@ -3288,14 +3239,7 @@
           <w:sz w:val="20"/>
           <w:szCs w:val="20"/>
         </w:rPr>
-        <w:t xml:space="preserve">Else indicate "You should complete the ___ sections of </w:t>
-      </w:r>
-      <w:r>
-        <w:rPr>
-          <w:sz w:val="20"/>
-          <w:szCs w:val="20"/>
-        </w:rPr>
-        <w:t>Math Placement to try to place out of [implicit requirements] to become eligible for [named requirements]."</w:t>
+        <w:t>Else indicate "You should complete the ___ sections of Math Placement to try to place out of [implicit requirements] to become eligible for [named requirements]."</w:t>
       </w:r>
     </w:p>
     <w:p>
@@ -3758,16 +3702,64 @@
           <w:sz w:val="20"/>
           <w:szCs w:val="20"/>
         </w:rPr>
-        <w:t xml:space="preserve">"Y" means the math plan is completed and placement is </w:t>
-      </w:r>
-      <w:r>
-        <w:rPr>
-          <w:b/>
-          <w:bCs/>
-          <w:sz w:val="20"/>
-          <w:szCs w:val="20"/>
-        </w:rPr>
-        <w:t>not needed</w:t>
+        <w:t xml:space="preserve">"Y" means the </w:t>
+      </w:r>
+      <w:r>
+        <w:rPr>
+          <w:sz w:val="20"/>
+          <w:szCs w:val="20"/>
+        </w:rPr>
+        <w:t>student affirmed "This is just a recommendation" again</w:t>
+      </w:r>
+      <w:r>
+        <w:rPr>
+          <w:sz w:val="20"/>
+          <w:szCs w:val="20"/>
+        </w:rPr>
+        <w:t xml:space="preserve"> (this action</w:t>
+      </w:r>
+      <w:r>
+        <w:rPr>
+          <w:sz w:val="20"/>
+          <w:szCs w:val="20"/>
+        </w:rPr>
+        <w:br/>
+      </w:r>
+      <w:r>
+        <w:rPr>
+          <w:sz w:val="20"/>
+          <w:szCs w:val="20"/>
+        </w:rPr>
+        <w:tab/>
+      </w:r>
+      <w:r>
+        <w:rPr>
+          <w:sz w:val="20"/>
+          <w:szCs w:val="20"/>
+        </w:rPr>
+        <w:tab/>
+      </w:r>
+      <w:r>
+        <w:rPr>
+          <w:sz w:val="20"/>
+          <w:szCs w:val="20"/>
+        </w:rPr>
+        <w:tab/>
+        <w:t>represents "completion" of the Math Plan</w:t>
+      </w:r>
+      <w:r>
+        <w:rPr>
+          <w:sz w:val="20"/>
+          <w:szCs w:val="20"/>
+        </w:rPr>
+        <w:t>)</w:t>
+      </w:r>
+      <w:r>
+        <w:rPr>
+          <w:sz w:val="20"/>
+          <w:szCs w:val="20"/>
+        </w:rPr>
+        <w:t>.</w:t>
       </w:r>
     </w:p>
     <w:p>
@@ -3804,16 +3796,14 @@
           <w:sz w:val="20"/>
           <w:szCs w:val="20"/>
         </w:rPr>
-        <w:t xml:space="preserve">"Y" means the math plan is completed and placement is </w:t>
-      </w:r>
-      <w:r>
-        <w:rPr>
-          <w:b/>
-          <w:bCs/>
-          <w:sz w:val="20"/>
-          <w:szCs w:val="20"/>
-        </w:rPr>
-        <w:t>needed</w:t>
+        <w:t xml:space="preserve">"Y" means the </w:t>
+      </w:r>
+      <w:r>
+        <w:rPr>
+          <w:sz w:val="20"/>
+          <w:szCs w:val="20"/>
+        </w:rPr>
+        <w:t>student affirmed that they intend to do Math Placement</w:t>
       </w:r>
     </w:p>
     <w:p>

</xml_diff>